<commit_message>
completed django notes, added few leetcode problems
</commit_message>
<xml_diff>
--- a/Django/Discussion Notes(word)/Django part 3 - Code With Mosh - Notes.docx
+++ b/Django/Discussion Notes(word)/Django part 3 - Code With Mosh - Notes.docx
@@ -1,6 +1,6 @@
 
 <file path=word/document.xml><?xml version="1.0" encoding="utf-8"?>
-<w:document xmlns:wpc="http://schemas.microsoft.com/office/word/2010/wordprocessingCanvas" xmlns:cx="http://schemas.microsoft.com/office/drawing/2014/chartex" xmlns:cx1="http://schemas.microsoft.com/office/drawing/2015/9/8/chartex" xmlns:cx2="http://schemas.microsoft.com/office/drawing/2015/10/21/chartex" xmlns:cx3="http://schemas.microsoft.com/office/drawing/2016/5/9/chartex" xmlns:cx4="http://schemas.microsoft.com/office/drawing/2016/5/10/chartex" xmlns:cx5="http://schemas.microsoft.com/office/drawing/2016/5/11/chartex" xmlns:cx6="http://schemas.microsoft.com/office/drawing/2016/5/12/chartex" xmlns:cx7="http://schemas.microsoft.com/office/drawing/2016/5/13/chartex" xmlns:cx8="http://schemas.microsoft.com/office/drawing/2016/5/14/chartex" xmlns:mc="http://schemas.openxmlformats.org/markup-compatibility/2006" xmlns:aink="http://schemas.microsoft.com/office/drawing/2016/ink" xmlns:am3d="http://schemas.microsoft.com/office/drawing/2017/model3d" xmlns:o="urn:schemas-microsoft-com:office:office" xmlns:oel="http://schemas.microsoft.com/office/2019/extlst" xmlns:r="http://schemas.openxmlformats.org/officeDocument/2006/relationships" xmlns:m="http://schemas.openxmlformats.org/officeDocument/2006/math" xmlns:v="urn:schemas-microsoft-com:vml" xmlns:wp14="http://schemas.microsoft.com/office/word/2010/wordprocessingDrawing" xmlns:wp="http://schemas.openxmlformats.org/drawingml/2006/wordprocessingDrawing" xmlns:w10="urn:schemas-microsoft-com:office:word" xmlns:w="http://schemas.openxmlformats.org/wordprocessingml/2006/main" xmlns:w14="http://schemas.microsoft.com/office/word/2010/wordml" xmlns:w15="http://schemas.microsoft.com/office/word/2012/wordml" xmlns:w16cex="http://schemas.microsoft.com/office/word/2018/wordml/cex" xmlns:w16cid="http://schemas.microsoft.com/office/word/2016/wordml/cid" xmlns:w16="http://schemas.microsoft.com/office/word/2018/wordml" xmlns:w16du="http://schemas.microsoft.com/office/word/2023/wordml/word16du" xmlns:w16sdtdh="http://schemas.microsoft.com/office/word/2020/wordml/sdtdatahash" xmlns:w16se="http://schemas.microsoft.com/office/word/2015/wordml/symex" xmlns:wpg="http://schemas.microsoft.com/office/word/2010/wordprocessingGroup" xmlns:wpi="http://schemas.microsoft.com/office/word/2010/wordprocessingInk" xmlns:wne="http://schemas.microsoft.com/office/word/2006/wordml" xmlns:wps="http://schemas.microsoft.com/office/word/2010/wordprocessingShape" mc:Ignorable="w14 w15 w16se w16cid w16 w16cex w16sdtdh w16du wp14">
+<w:document xmlns:wpc="http://schemas.microsoft.com/office/word/2010/wordprocessingCanvas" xmlns:cx="http://schemas.microsoft.com/office/drawing/2014/chartex" xmlns:cx1="http://schemas.microsoft.com/office/drawing/2015/9/8/chartex" xmlns:cx2="http://schemas.microsoft.com/office/drawing/2015/10/21/chartex" xmlns:cx3="http://schemas.microsoft.com/office/drawing/2016/5/9/chartex" xmlns:cx4="http://schemas.microsoft.com/office/drawing/2016/5/10/chartex" xmlns:cx5="http://schemas.microsoft.com/office/drawing/2016/5/11/chartex" xmlns:cx6="http://schemas.microsoft.com/office/drawing/2016/5/12/chartex" xmlns:cx7="http://schemas.microsoft.com/office/drawing/2016/5/13/chartex" xmlns:cx8="http://schemas.microsoft.com/office/drawing/2016/5/14/chartex" xmlns:mc="http://schemas.openxmlformats.org/markup-compatibility/2006" xmlns:aink="http://schemas.microsoft.com/office/drawing/2016/ink" xmlns:am3d="http://schemas.microsoft.com/office/drawing/2017/model3d" xmlns:o="urn:schemas-microsoft-com:office:office" xmlns:oel="http://schemas.microsoft.com/office/2019/extlst" xmlns:r="http://schemas.openxmlformats.org/officeDocument/2006/relationships" xmlns:m="http://schemas.openxmlformats.org/officeDocument/2006/math" xmlns:v="urn:schemas-microsoft-com:vml" xmlns:wp14="http://schemas.microsoft.com/office/word/2010/wordprocessingDrawing" xmlns:wp="http://schemas.openxmlformats.org/drawingml/2006/wordprocessingDrawing" xmlns:w10="urn:schemas-microsoft-com:office:word" xmlns:w="http://schemas.openxmlformats.org/wordprocessingml/2006/main" xmlns:w14="http://schemas.microsoft.com/office/word/2010/wordml" xmlns:w15="http://schemas.microsoft.com/office/word/2012/wordml" xmlns:w16cex="http://schemas.microsoft.com/office/word/2018/wordml/cex" xmlns:w16cid="http://schemas.microsoft.com/office/word/2016/wordml/cid" xmlns:w16="http://schemas.microsoft.com/office/word/2018/wordml" xmlns:w16du="http://schemas.microsoft.com/office/word/2023/wordml/word16du" xmlns:w16sdtdh="http://schemas.microsoft.com/office/word/2020/wordml/sdtdatahash" xmlns:w16sdtfl="http://schemas.microsoft.com/office/word/2024/wordml/sdtformatlock" xmlns:w16se="http://schemas.microsoft.com/office/word/2015/wordml/symex" xmlns:wpg="http://schemas.microsoft.com/office/word/2010/wordprocessingGroup" xmlns:wpi="http://schemas.microsoft.com/office/word/2010/wordprocessingInk" xmlns:wne="http://schemas.microsoft.com/office/word/2006/wordml" xmlns:wps="http://schemas.microsoft.com/office/word/2010/wordprocessingShape" mc:Ignorable="w14 w15 w16se w16cid w16 w16cex w16sdtdh w16sdtfl w16du wp14">
   <w:body>
     <w:p>
       <w:pPr>
@@ -6592,7 +6592,23 @@
           <w:sz w:val="28"/>
           <w:szCs w:val="28"/>
         </w:rPr>
-        <w:t xml:space="preserve">So the data is going to be stale or out of date until the cache expires. Typically, when we store an object in the cache, we can put an expiration time on it like five minutes or three hours, depending on how frequently the data gets updated. So if the data gets updated frequently, and we should always show the most up-to-date data to the user, then there is really no point storing it in the cache, okay? Now, caching is not limited to the result of database queries. For example, you might have to call a third-party API to get some data. Now, if that API is slow or even becomes unavailable, we can improve our application's performance by storing the result in the cache. We can also run a salary job to update the cache in the background every now and then. </w:t>
+        <w:t>So the data is going to be stale or out of date until the cache expires. Typically, when we store an object in the cache, we can put an expiration time on it like five minutes or three hours, depending on how frequently the data gets updated. So if the data gets updated frequently, and we should always show the most up-to-date data to the</w:t>
+      </w:r>
+      <w:r>
+        <w:rPr>
+          <w:rFonts w:ascii="Times New Roman" w:hAnsi="Times New Roman" w:cs="Times New Roman"/>
+          <w:sz w:val="28"/>
+          <w:szCs w:val="28"/>
+        </w:rPr>
+        <w:t xml:space="preserve"> </w:t>
+      </w:r>
+      <w:r>
+        <w:rPr>
+          <w:rFonts w:ascii="Times New Roman" w:hAnsi="Times New Roman" w:cs="Times New Roman"/>
+          <w:sz w:val="28"/>
+          <w:szCs w:val="28"/>
+        </w:rPr>
+        <w:t xml:space="preserve"> user, then there is really no point storing it in the cache, okay? Now, caching is not limited to the result of database queries. For example, you might have to call a third-party API to get some data. Now, if that API is slow or even becomes unavailable, we can improve our application's performance by storing the result in the cache. We can also run a salary job to update the cache in the background every now and then. </w:t>
       </w:r>
     </w:p>
     <w:p>
@@ -7566,6 +7582,3078 @@
         </w:rPr>
         <w:t>Preparing for Production:</w:t>
       </w:r>
+      <w:r>
+        <w:rPr>
+          <w:rFonts w:ascii="Times New Roman" w:hAnsi="Times New Roman" w:cs="Times New Roman"/>
+          <w:sz w:val="28"/>
+          <w:szCs w:val="28"/>
+        </w:rPr>
+        <w:br/>
+        <w:t xml:space="preserve">Introduction: </w:t>
+      </w:r>
+    </w:p>
+    <w:p>
+      <w:pPr>
+        <w:rPr>
+          <w:rFonts w:ascii="Times New Roman" w:hAnsi="Times New Roman" w:cs="Times New Roman"/>
+          <w:sz w:val="28"/>
+          <w:szCs w:val="28"/>
+        </w:rPr>
+      </w:pPr>
+    </w:p>
+    <w:p>
+      <w:pPr>
+        <w:rPr>
+          <w:rFonts w:ascii="Times New Roman" w:hAnsi="Times New Roman" w:cs="Times New Roman"/>
+          <w:sz w:val="28"/>
+          <w:szCs w:val="28"/>
+        </w:rPr>
+      </w:pPr>
+      <w:r>
+        <w:rPr>
+          <w:rFonts w:ascii="Times New Roman" w:hAnsi="Times New Roman" w:cs="Times New Roman"/>
+          <w:sz w:val="28"/>
+          <w:szCs w:val="28"/>
+        </w:rPr>
+        <w:br/>
+      </w:r>
+      <w:r>
+        <w:rPr>
+          <w:rFonts w:ascii="Times New Roman" w:hAnsi="Times New Roman" w:cs="Times New Roman"/>
+          <w:sz w:val="28"/>
+          <w:szCs w:val="28"/>
+        </w:rPr>
+        <w:t>Adding the Home Page:</w:t>
+      </w:r>
+      <w:r>
+        <w:rPr>
+          <w:rFonts w:ascii="Times New Roman" w:hAnsi="Times New Roman" w:cs="Times New Roman"/>
+          <w:sz w:val="28"/>
+          <w:szCs w:val="28"/>
+        </w:rPr>
+        <w:br/>
+      </w:r>
+      <w:r>
+        <w:rPr>
+          <w:rFonts w:ascii="Times New Roman" w:hAnsi="Times New Roman" w:cs="Times New Roman"/>
+          <w:sz w:val="28"/>
+          <w:szCs w:val="28"/>
+        </w:rPr>
+        <w:t xml:space="preserve">So currently we don't have a homage in this application and hitting the endpoint looks kind of awkward. So let's quickly add a homepage back to project. We go to the core app and here we need to add a new file called URL. P. Now to save time, I'm going to go in the URL module of the Playground app and borrow some code. So urls and the Playground copy everything and paste it here. Now here we need to add a path for the root endpoint. Now there is really no need to create an explicit view. Here we can use one of the generic views in Django to render a template. So on the top from Django that views the generic re import template view. Now instead of referencing this particular view, we're going to reference template view. We call ASI and pass the template name as a keyword argument. So here we say index html. Now let's create this. So in the Core app. </w:t>
+      </w:r>
+    </w:p>
+    <w:p>
+      <w:pPr>
+        <w:rPr>
+          <w:rFonts w:ascii="Times New Roman" w:hAnsi="Times New Roman" w:cs="Times New Roman"/>
+          <w:sz w:val="28"/>
+          <w:szCs w:val="28"/>
+        </w:rPr>
+      </w:pPr>
+      <w:r>
+        <w:rPr>
+          <w:rFonts w:ascii="Times New Roman" w:hAnsi="Times New Roman" w:cs="Times New Roman"/>
+          <w:sz w:val="28"/>
+          <w:szCs w:val="28"/>
+        </w:rPr>
+        <w:t xml:space="preserve">We create a new folder called Templates and here we add index HTML. For now we just want to create a basic HTML template, so we type an exclamation </w:t>
+      </w:r>
+      <w:r>
+        <w:rPr>
+          <w:rFonts w:ascii="Times New Roman" w:hAnsi="Times New Roman" w:cs="Times New Roman"/>
+          <w:sz w:val="28"/>
+          <w:szCs w:val="28"/>
+        </w:rPr>
+        <w:lastRenderedPageBreak/>
+        <w:t xml:space="preserve">mark and press enter. So that's a basic HTL template. Ok. Now back to the URL module earlier we talked about namespace and templates, so if you have another index HTML in another app, that template may take over and replace this template. So better way is the namespace templates. So here in the Templates folder, we create a new folder called Core and then move index HTML right here. Ok. Now we change the template name to Core slash index toation demo. This way we prevent this template from clashing with another template ok. So this is our core app. We don't need this line. Let's remove that as well. Good. Now we need to bring this URL pattern in the main urls module of our application. So we go to the urls module in the storefront folder. And here we define a new path. </w:t>
+      </w:r>
+    </w:p>
+    <w:p>
+      <w:pPr>
+        <w:rPr>
+          <w:rFonts w:ascii="Times New Roman" w:hAnsi="Times New Roman" w:cs="Times New Roman"/>
+          <w:sz w:val="28"/>
+          <w:szCs w:val="28"/>
+        </w:rPr>
+      </w:pPr>
+      <w:r>
+        <w:rPr>
+          <w:rFonts w:ascii="Times New Roman" w:hAnsi="Times New Roman" w:cs="Times New Roman"/>
+          <w:sz w:val="28"/>
+          <w:szCs w:val="28"/>
+        </w:rPr>
+        <w:t>Pointing to the route and here we're going to include the route from core. The urls ok. Now let's test this so back over here. Refresh. Now we have an empty page. It looks better than before, but we're not done here. In the next lesson, we're going to improve this and make it pretty.</w:t>
+      </w:r>
+    </w:p>
+    <w:p>
+      <w:pPr>
+        <w:rPr>
+          <w:rFonts w:ascii="Times New Roman" w:hAnsi="Times New Roman" w:cs="Times New Roman"/>
+          <w:sz w:val="28"/>
+          <w:szCs w:val="28"/>
+        </w:rPr>
+      </w:pPr>
+    </w:p>
+    <w:p>
+      <w:pPr>
+        <w:rPr>
+          <w:rFonts w:ascii="Times New Roman" w:hAnsi="Times New Roman" w:cs="Times New Roman"/>
+          <w:sz w:val="28"/>
+          <w:szCs w:val="28"/>
+        </w:rPr>
+      </w:pPr>
+    </w:p>
+    <w:p>
+      <w:pPr>
+        <w:rPr>
+          <w:rFonts w:ascii="Times New Roman" w:hAnsi="Times New Roman" w:cs="Times New Roman"/>
+          <w:sz w:val="28"/>
+          <w:szCs w:val="28"/>
+        </w:rPr>
+      </w:pPr>
+    </w:p>
+    <w:p>
+      <w:pPr>
+        <w:rPr>
+          <w:rFonts w:ascii="Times New Roman" w:hAnsi="Times New Roman" w:cs="Times New Roman"/>
+          <w:sz w:val="28"/>
+          <w:szCs w:val="28"/>
+        </w:rPr>
+      </w:pPr>
+    </w:p>
+    <w:p>
+      <w:pPr>
+        <w:rPr>
+          <w:rFonts w:ascii="Times New Roman" w:hAnsi="Times New Roman" w:cs="Times New Roman"/>
+          <w:sz w:val="28"/>
+          <w:szCs w:val="28"/>
+        </w:rPr>
+      </w:pPr>
+      <w:r>
+        <w:rPr>
+          <w:rFonts w:ascii="Times New Roman" w:hAnsi="Times New Roman" w:cs="Times New Roman"/>
+          <w:sz w:val="28"/>
+          <w:szCs w:val="28"/>
+        </w:rPr>
+        <w:t>Adding Static Assets:</w:t>
+      </w:r>
+    </w:p>
+    <w:p>
+      <w:pPr>
+        <w:rPr>
+          <w:rFonts w:ascii="Times New Roman" w:hAnsi="Times New Roman" w:cs="Times New Roman"/>
+          <w:sz w:val="28"/>
+          <w:szCs w:val="28"/>
+        </w:rPr>
+      </w:pPr>
+      <w:r>
+        <w:rPr>
+          <w:rFonts w:ascii="Times New Roman" w:hAnsi="Times New Roman" w:cs="Times New Roman"/>
+          <w:sz w:val="28"/>
+          <w:szCs w:val="28"/>
+        </w:rPr>
+        <w:t xml:space="preserve">All right now let's make our home page pretty, so if you look at the zip file that I gave you at the beginning of the course here in the. H section preparing for production, we have a folder called Static files and here we have two files, an SVG file which is our logo that's an image and SCSS file which is a style sheet. So in Django we refer to these files as Static files. So Static files are images, style sheets and javascript files that we bundle with our application. So we're going to add this to our project, so our homepage becomes beautiful. So over here in the core app, let's create a new folder called Static and then drag and drop these two files right here. Good now let's go to our template. </w:t>
+      </w:r>
+    </w:p>
+    <w:p>
+      <w:pPr>
+        <w:rPr>
+          <w:rFonts w:ascii="Times New Roman" w:hAnsi="Times New Roman" w:cs="Times New Roman"/>
+          <w:sz w:val="28"/>
+          <w:szCs w:val="28"/>
+        </w:rPr>
+      </w:pPr>
+      <w:r>
+        <w:rPr>
+          <w:rFonts w:ascii="Times New Roman" w:hAnsi="Times New Roman" w:cs="Times New Roman"/>
+          <w:sz w:val="28"/>
+          <w:szCs w:val="28"/>
+        </w:rPr>
+        <w:t xml:space="preserve">Now first of all we have to use a special tag to load our static assets. So on the top we use a special tag called Load for loading static assets. Next in the head section we want to reference our style sheet so over here after title we're going to type link and press tab. Now here for the HFF attribute we need to type the path towards our CSS file. So here we have to use another special tag called Static and with this we can reference a static file in our app. So after a static we type the name of the file in single codes so styles CSS. Now there is a problem </w:t>
+      </w:r>
+      <w:r>
+        <w:rPr>
+          <w:rFonts w:ascii="Times New Roman" w:hAnsi="Times New Roman" w:cs="Times New Roman"/>
+          <w:sz w:val="28"/>
+          <w:szCs w:val="28"/>
+        </w:rPr>
+        <w:lastRenderedPageBreak/>
+        <w:t xml:space="preserve">with this approach. If you have another file by the same name in another app that file might take over. So here you want to use names spacing. So we want to prefix this with Core slash and here we should create another folder called Core and then move these to files. </w:t>
+      </w:r>
+    </w:p>
+    <w:p>
+      <w:pPr>
+        <w:rPr>
+          <w:rFonts w:ascii="Times New Roman" w:hAnsi="Times New Roman" w:cs="Times New Roman"/>
+          <w:sz w:val="28"/>
+          <w:szCs w:val="28"/>
+        </w:rPr>
+      </w:pPr>
+      <w:r>
+        <w:rPr>
+          <w:rFonts w:ascii="Times New Roman" w:hAnsi="Times New Roman" w:cs="Times New Roman"/>
+          <w:sz w:val="28"/>
+          <w:szCs w:val="28"/>
+        </w:rPr>
+        <w:t>Right here ok good. So in our template we added a reference to our style sheet. Now in the body section we need to type a bit of HTML. If you have never worked with HTML, don't worry just follow along type exactly what I'm going to show you. So here we type div, period home page and press tab. With this we create a div which is a container in HTML and give this class homepage. Now this class is defined in our style sheet, so all the look and fill is defined in this file. Ok. Now inside this DI we're going to add an image so we type img and press tab. Now for the source we need to type the path to our logo file. So once again we're going to use the static tag just like here. So after a static we type the path to our logo file. So cores. Logo svg. Ok. Now alt is short for alternative text. So here we can type logo and we should also give this image a class A class called Logo. Again this class is defined in our statute. Ok now back to the homepage refresh and this is our new homepage.</w:t>
+      </w:r>
+    </w:p>
+    <w:p>
+      <w:pPr>
+        <w:rPr>
+          <w:rFonts w:ascii="Times New Roman" w:hAnsi="Times New Roman" w:cs="Times New Roman"/>
+          <w:sz w:val="28"/>
+          <w:szCs w:val="28"/>
+        </w:rPr>
+      </w:pPr>
+    </w:p>
+    <w:p>
+      <w:pPr>
+        <w:rPr>
+          <w:rFonts w:ascii="Times New Roman" w:hAnsi="Times New Roman" w:cs="Times New Roman"/>
+          <w:sz w:val="28"/>
+          <w:szCs w:val="28"/>
+        </w:rPr>
+      </w:pPr>
+    </w:p>
+    <w:p>
+      <w:pPr>
+        <w:rPr>
+          <w:rFonts w:ascii="Times New Roman" w:hAnsi="Times New Roman" w:cs="Times New Roman"/>
+          <w:sz w:val="28"/>
+          <w:szCs w:val="28"/>
+        </w:rPr>
+      </w:pPr>
+    </w:p>
+    <w:p>
+      <w:pPr>
+        <w:rPr>
+          <w:rFonts w:ascii="Times New Roman" w:hAnsi="Times New Roman" w:cs="Times New Roman"/>
+          <w:sz w:val="28"/>
+          <w:szCs w:val="28"/>
+        </w:rPr>
+      </w:pPr>
+    </w:p>
+    <w:p>
+      <w:pPr>
+        <w:rPr>
+          <w:rFonts w:ascii="Times New Roman" w:hAnsi="Times New Roman" w:cs="Times New Roman"/>
+          <w:sz w:val="28"/>
+          <w:szCs w:val="28"/>
+        </w:rPr>
+      </w:pPr>
+      <w:r>
+        <w:rPr>
+          <w:rFonts w:ascii="Times New Roman" w:hAnsi="Times New Roman" w:cs="Times New Roman"/>
+          <w:sz w:val="28"/>
+          <w:szCs w:val="28"/>
+        </w:rPr>
+        <w:t>Collecting Static Assets:</w:t>
+      </w:r>
+      <w:r>
+        <w:rPr>
+          <w:rFonts w:ascii="Times New Roman" w:hAnsi="Times New Roman" w:cs="Times New Roman"/>
+          <w:sz w:val="28"/>
+          <w:szCs w:val="28"/>
+        </w:rPr>
+        <w:br/>
+      </w:r>
+      <w:r>
+        <w:rPr>
+          <w:rFonts w:ascii="Times New Roman" w:hAnsi="Times New Roman" w:cs="Times New Roman"/>
+          <w:sz w:val="28"/>
+          <w:szCs w:val="28"/>
+        </w:rPr>
+        <w:t xml:space="preserve">So in the previous lesson we added a couple of static files to the core app and everything magically worked. But you really need to understand what happens under the hood because later when we talk about deployment, you're going to face some issues. If you don't understand how static files are served in Django, so a quick background when we are in development mode, when Debug is turned on. Django goes to every app and if there is a static folder. Django is going to copy all its content to a special folder on disk. So all these folders, all these static folders from different apps. Their content is going to be copied into a single bucket. Okay, now this is not going to work in production. This only works when Debug is turned on. For production, we have a special command for collecting static files from different apps, but for that to work first we have to configure as setting, so let's go to the media route. Setting. </w:t>
+      </w:r>
+    </w:p>
+    <w:p>
+      <w:pPr>
+        <w:rPr>
+          <w:rFonts w:ascii="Times New Roman" w:hAnsi="Times New Roman" w:cs="Times New Roman"/>
+          <w:sz w:val="28"/>
+          <w:szCs w:val="28"/>
+        </w:rPr>
+      </w:pPr>
+      <w:r>
+        <w:rPr>
+          <w:rFonts w:ascii="Times New Roman" w:hAnsi="Times New Roman" w:cs="Times New Roman"/>
+          <w:sz w:val="28"/>
+          <w:szCs w:val="28"/>
+        </w:rPr>
+        <w:t xml:space="preserve">So earlier we talked about Media files which are user uploaded files. Here we have two settings. Media URL and Media Route. Media Route is the full path to a folder on disk that contains user uploaded files. Now we take all these files </w:t>
+      </w:r>
+      <w:r>
+        <w:rPr>
+          <w:rFonts w:ascii="Times New Roman" w:hAnsi="Times New Roman" w:cs="Times New Roman"/>
+          <w:sz w:val="28"/>
+          <w:szCs w:val="28"/>
+        </w:rPr>
+        <w:lastRenderedPageBreak/>
+        <w:t xml:space="preserve">and serve them from this endpoint. Right now we have the same concept for static files. So we have static URL for serving static assets and we need to configure a static route setting. So Django knows where our static assets are located on disk. So here we set static online route to us. The path. The joint. </w:t>
+      </w:r>
+    </w:p>
+    <w:p>
+      <w:pPr>
+        <w:rPr>
+          <w:rFonts w:ascii="Times New Roman" w:hAnsi="Times New Roman" w:cs="Times New Roman"/>
+          <w:sz w:val="28"/>
+          <w:szCs w:val="28"/>
+        </w:rPr>
+      </w:pPr>
+      <w:r>
+        <w:rPr>
+          <w:rFonts w:ascii="Times New Roman" w:hAnsi="Times New Roman" w:cs="Times New Roman"/>
+          <w:sz w:val="28"/>
+          <w:szCs w:val="28"/>
+        </w:rPr>
+        <w:t xml:space="preserve">Baer and static, </w:t>
+      </w:r>
+    </w:p>
+    <w:p>
+      <w:pPr>
+        <w:rPr>
+          <w:rFonts w:ascii="Times New Roman" w:hAnsi="Times New Roman" w:cs="Times New Roman"/>
+          <w:sz w:val="28"/>
+          <w:szCs w:val="28"/>
+        </w:rPr>
+      </w:pPr>
+      <w:r>
+        <w:rPr>
+          <w:rFonts w:ascii="Times New Roman" w:hAnsi="Times New Roman" w:cs="Times New Roman"/>
+          <w:sz w:val="28"/>
+          <w:szCs w:val="28"/>
+        </w:rPr>
+        <w:t xml:space="preserve">With this setting now we can explicitly collect static files from different apps, so here in the terminal we're on Python manage. Pi collect, static. </w:t>
+      </w:r>
+    </w:p>
+    <w:p>
+      <w:pPr>
+        <w:rPr>
+          <w:rFonts w:ascii="Times New Roman" w:hAnsi="Times New Roman" w:cs="Times New Roman"/>
+          <w:sz w:val="28"/>
+          <w:szCs w:val="28"/>
+        </w:rPr>
+      </w:pPr>
+      <w:r>
+        <w:rPr>
+          <w:rFonts w:ascii="Times New Roman" w:hAnsi="Times New Roman" w:cs="Times New Roman"/>
+          <w:sz w:val="28"/>
+          <w:szCs w:val="28"/>
+        </w:rPr>
+        <w:t>Ok so 200 and 33 static files were copied to this folder and now look at our project. So now we have any new folder static and this contains all the Static files from different apps. So we have the Admin app. We have the core app and other apps, so these are all the apps that we have listed in our Settingtics module. So if you forget to include an app here running collect static is not going to copy the static files of that app for you. Ok so in production, every time you want to deploy, we should run this command to collect Static files from different apps. Now in development, I'm not going to use this command and I don't want all these static files to end up in my github repository. So in our project we have a file called Git ignore. Here we can specify the files that should be excluded from our github repository, so I'm going to add the Static folder here and now none of those files are tracked anymore.</w:t>
+      </w:r>
+    </w:p>
+    <w:p>
+      <w:pPr>
+        <w:rPr>
+          <w:rFonts w:ascii="Times New Roman" w:hAnsi="Times New Roman" w:cs="Times New Roman"/>
+          <w:sz w:val="28"/>
+          <w:szCs w:val="28"/>
+        </w:rPr>
+      </w:pPr>
+    </w:p>
+    <w:p>
+      <w:pPr>
+        <w:rPr>
+          <w:rFonts w:ascii="Times New Roman" w:hAnsi="Times New Roman" w:cs="Times New Roman"/>
+          <w:sz w:val="28"/>
+          <w:szCs w:val="28"/>
+        </w:rPr>
+      </w:pPr>
+    </w:p>
+    <w:p>
+      <w:pPr>
+        <w:rPr>
+          <w:rFonts w:ascii="Times New Roman" w:hAnsi="Times New Roman" w:cs="Times New Roman"/>
+          <w:sz w:val="28"/>
+          <w:szCs w:val="28"/>
+        </w:rPr>
+      </w:pPr>
+    </w:p>
+    <w:p>
+      <w:pPr>
+        <w:rPr>
+          <w:rFonts w:ascii="Times New Roman" w:hAnsi="Times New Roman" w:cs="Times New Roman"/>
+          <w:sz w:val="28"/>
+          <w:szCs w:val="28"/>
+        </w:rPr>
+      </w:pPr>
+    </w:p>
+    <w:p>
+      <w:pPr>
+        <w:rPr>
+          <w:rFonts w:ascii="Times New Roman" w:hAnsi="Times New Roman" w:cs="Times New Roman"/>
+          <w:sz w:val="28"/>
+          <w:szCs w:val="28"/>
+        </w:rPr>
+      </w:pPr>
+    </w:p>
+    <w:p>
+      <w:pPr>
+        <w:rPr>
+          <w:rFonts w:ascii="Times New Roman" w:hAnsi="Times New Roman" w:cs="Times New Roman"/>
+          <w:sz w:val="28"/>
+          <w:szCs w:val="28"/>
+        </w:rPr>
+      </w:pPr>
+      <w:r>
+        <w:rPr>
+          <w:rFonts w:ascii="Times New Roman" w:hAnsi="Times New Roman" w:cs="Times New Roman"/>
+          <w:sz w:val="28"/>
+          <w:szCs w:val="28"/>
+        </w:rPr>
+        <w:t>Serving Static Assets:</w:t>
+      </w:r>
+      <w:r>
+        <w:rPr>
+          <w:rFonts w:ascii="Times New Roman" w:hAnsi="Times New Roman" w:cs="Times New Roman"/>
+          <w:sz w:val="28"/>
+          <w:szCs w:val="28"/>
+        </w:rPr>
+        <w:br/>
+      </w:r>
+      <w:r>
+        <w:rPr>
+          <w:rFonts w:ascii="Times New Roman" w:hAnsi="Times New Roman" w:cs="Times New Roman"/>
+          <w:sz w:val="28"/>
+          <w:szCs w:val="28"/>
+        </w:rPr>
+        <w:t>Now Django doesn't support serving static files in production. So even though we have a command for collecting these static files, we cannot serve them. To add this feature to Django we have to install a library called White Noise. So here in the terminal we around paper n install White Noise all right good. Now we should go to our middleware setting and add White Noise middleware. This middleware should be as high as possible, but it should come after security middleware. So right after this we're going to add White Noise. Do middleware? Do white Noise middle where pay close attention to spelling in capitalization of these letters. So that's all we have to do with this simple change. Now we can serve studytic assets in production.</w:t>
+      </w:r>
+    </w:p>
+    <w:p>
+      <w:pPr>
+        <w:rPr>
+          <w:rFonts w:ascii="Times New Roman" w:hAnsi="Times New Roman" w:cs="Times New Roman"/>
+          <w:sz w:val="28"/>
+          <w:szCs w:val="28"/>
+        </w:rPr>
+      </w:pPr>
+    </w:p>
+    <w:p>
+      <w:pPr>
+        <w:rPr>
+          <w:rFonts w:ascii="Times New Roman" w:hAnsi="Times New Roman" w:cs="Times New Roman"/>
+          <w:sz w:val="28"/>
+          <w:szCs w:val="28"/>
+        </w:rPr>
+      </w:pPr>
+      <w:r>
+        <w:rPr>
+          <w:rFonts w:ascii="Times New Roman" w:hAnsi="Times New Roman" w:cs="Times New Roman"/>
+          <w:sz w:val="28"/>
+          <w:szCs w:val="28"/>
+        </w:rPr>
+        <w:t>Configuring Logging:</w:t>
+      </w:r>
+    </w:p>
+    <w:p>
+      <w:pPr>
+        <w:rPr>
+          <w:rFonts w:ascii="Times New Roman" w:hAnsi="Times New Roman" w:cs="Times New Roman"/>
+          <w:sz w:val="28"/>
+          <w:szCs w:val="28"/>
+        </w:rPr>
+      </w:pPr>
+      <w:r>
+        <w:rPr>
+          <w:rFonts w:ascii="Times New Roman" w:hAnsi="Times New Roman" w:cs="Times New Roman"/>
+          <w:sz w:val="28"/>
+          <w:szCs w:val="28"/>
+        </w:rPr>
+        <w:t xml:space="preserve">The next thing we're going to talk about is configuring logging which is an important and flexible technique for diagnosing problems. So later after we deploy our application, if some feature is not working, we can look at our log file and troubleshoot the issue. Now the first step is configuring logging. So here in our settings module we define a new setting called logggging and set it to dictionary. Now in this dictionary we should always add a couple of keys. One of them is version which we set to one, the other is disabled underline existing underlay loggers. As a best practice, we should always set this to false because there are other loggers that come with Django or other libraries we use. We don't want to disable them, we want to capture everything that comes with them. Oka. So we set these two keys. Then we define a new key called handlers. With the handlers we determine what you want to do with log messages. Do we want to write them to the console or to a file or what? So here we can define one or more handlers. So I'm going to define one handler called Console and set it to dictionary. Now here we set the class to. </w:t>
+      </w:r>
+    </w:p>
+    <w:p>
+      <w:pPr>
+        <w:rPr>
+          <w:rFonts w:ascii="Times New Roman" w:hAnsi="Times New Roman" w:cs="Times New Roman"/>
+          <w:sz w:val="28"/>
+          <w:szCs w:val="28"/>
+        </w:rPr>
+      </w:pPr>
+      <w:r>
+        <w:rPr>
+          <w:rFonts w:ascii="Times New Roman" w:hAnsi="Times New Roman" w:cs="Times New Roman"/>
+          <w:sz w:val="28"/>
+          <w:szCs w:val="28"/>
+        </w:rPr>
+        <w:t xml:space="preserve">We go in the login module of Python and Reference Stream handler, so with this class we can write log messages to the console now. Similarly, we're going to define another handler called File. </w:t>
+      </w:r>
+    </w:p>
+    <w:p>
+      <w:pPr>
+        <w:rPr>
+          <w:rFonts w:ascii="Times New Roman" w:hAnsi="Times New Roman" w:cs="Times New Roman"/>
+          <w:sz w:val="28"/>
+          <w:szCs w:val="28"/>
+        </w:rPr>
+      </w:pPr>
+      <w:r>
+        <w:rPr>
+          <w:rFonts w:ascii="Times New Roman" w:hAnsi="Times New Roman" w:cs="Times New Roman"/>
+          <w:sz w:val="28"/>
+          <w:szCs w:val="28"/>
+        </w:rPr>
+        <w:t xml:space="preserve">And in this dictionary once again we set the class. </w:t>
+      </w:r>
+    </w:p>
+    <w:p>
+      <w:pPr>
+        <w:rPr>
+          <w:rFonts w:ascii="Times New Roman" w:hAnsi="Times New Roman" w:cs="Times New Roman"/>
+          <w:sz w:val="28"/>
+          <w:szCs w:val="28"/>
+        </w:rPr>
+      </w:pPr>
+      <w:r>
+        <w:rPr>
+          <w:rFonts w:ascii="Times New Roman" w:hAnsi="Times New Roman" w:cs="Times New Roman"/>
+          <w:sz w:val="28"/>
+          <w:szCs w:val="28"/>
+        </w:rPr>
+        <w:t xml:space="preserve">To logging that file handler now we should also specify the name of the file, so we set file name to let's say general log. So now we have two handlers. Next we define another key called. </w:t>
+      </w:r>
+    </w:p>
+    <w:p>
+      <w:pPr>
+        <w:rPr>
+          <w:rFonts w:ascii="Times New Roman" w:hAnsi="Times New Roman" w:cs="Times New Roman"/>
+          <w:sz w:val="28"/>
+          <w:szCs w:val="28"/>
+        </w:rPr>
+      </w:pPr>
+      <w:r>
+        <w:rPr>
+          <w:rFonts w:ascii="Times New Roman" w:hAnsi="Times New Roman" w:cs="Times New Roman"/>
+          <w:sz w:val="28"/>
+          <w:szCs w:val="28"/>
+        </w:rPr>
+        <w:t xml:space="preserve">Loggers now. Here we can define one or more loggers. For example, we can define a logger for the Playground app and this will capture any log messages sent from this app. Or we can be more specific and define a logger called Playground do views. This will only capture log messages sent from this module. Now if you remove the name of the logger and use an empty string, this will capture all messages from all apps. So this login framework gives us a lot of flexibility. Now most of the time we don't want to have different loggers for different apps that's really unnecessary. So here I'm defining a logger to capture all log messages in our project now in this dictionary, first we need to specify the handlers. So once we capture these log messages, what do we want to do with them? Let's say we want to write them to the console. N. Fi. So here we reference the handlers that we defined earlier. Ok. So console and file. </w:t>
+      </w:r>
+    </w:p>
+    <w:p>
+      <w:pPr>
+        <w:rPr>
+          <w:rFonts w:ascii="Times New Roman" w:hAnsi="Times New Roman" w:cs="Times New Roman"/>
+          <w:sz w:val="28"/>
+          <w:szCs w:val="28"/>
+        </w:rPr>
+      </w:pPr>
+      <w:r>
+        <w:rPr>
+          <w:rFonts w:ascii="Times New Roman" w:hAnsi="Times New Roman" w:cs="Times New Roman"/>
+          <w:sz w:val="28"/>
+          <w:szCs w:val="28"/>
+        </w:rPr>
+        <w:lastRenderedPageBreak/>
+        <w:t xml:space="preserve">Now with this login framework we can define different loggers and say anything raised in the Playground app should be written to the console, but anything raised from the store app should be written to both console and a file. So once again we have a lot of flexibility here. Oka, now the next thing we need to specify here is the level of Log messages. </w:t>
+      </w:r>
+    </w:p>
+    <w:p>
+      <w:pPr>
+        <w:rPr>
+          <w:rFonts w:ascii="Times New Roman" w:hAnsi="Times New Roman" w:cs="Times New Roman"/>
+          <w:sz w:val="28"/>
+          <w:szCs w:val="28"/>
+        </w:rPr>
+      </w:pPr>
+      <w:r>
+        <w:rPr>
+          <w:rFonts w:ascii="Times New Roman" w:hAnsi="Times New Roman" w:cs="Times New Roman"/>
+          <w:sz w:val="28"/>
+          <w:szCs w:val="28"/>
+        </w:rPr>
+        <w:t xml:space="preserve">So log messages have a level or severity. So we have debug, info, warning, error and critical. So as we go down this list this sever of a log message increases. It becomes more important now when defining a logger, we need to specify a level and this logger will only capture log messages at this level or higher. For example, if I set this to error, this will only capture error and critical messages, so debug info and warning messages are not captured. Ok now here we don't have to hard code a particular level like error. We can use an environment variable and this gives us further flexibility. For example, here we can say OS do environment variable do get. So we can read an environment variable called Django underline log level. If this is not set, we can assume let's say info by default. Now with this implementation we can go to our production server and set this environment variable to capture different types of messages. So this is how we configure a logger now. Optionally, we can also specify a formatted so we can define. </w:t>
+      </w:r>
+    </w:p>
+    <w:p>
+      <w:pPr>
+        <w:rPr>
+          <w:rFonts w:ascii="Times New Roman" w:hAnsi="Times New Roman" w:cs="Times New Roman"/>
+          <w:sz w:val="28"/>
+          <w:szCs w:val="28"/>
+        </w:rPr>
+      </w:pPr>
+      <w:r>
+        <w:rPr>
+          <w:rFonts w:ascii="Times New Roman" w:hAnsi="Times New Roman" w:cs="Times New Roman"/>
+          <w:sz w:val="28"/>
+          <w:szCs w:val="28"/>
+        </w:rPr>
+        <w:t xml:space="preserve">One or more form matters here. With a formattter, we specify how log messages should be formatted. For example, we can define a simple formattter that shows only the message, and in addition to that, we can define another formattter that shows more information about a log message. So let's set varibos to a dictionary. </w:t>
+      </w:r>
+    </w:p>
+    <w:p>
+      <w:pPr>
+        <w:rPr>
+          <w:rFonts w:ascii="Times New Roman" w:hAnsi="Times New Roman" w:cs="Times New Roman"/>
+          <w:sz w:val="28"/>
+          <w:szCs w:val="28"/>
+        </w:rPr>
+      </w:pPr>
+      <w:r>
+        <w:rPr>
+          <w:rFonts w:ascii="Times New Roman" w:hAnsi="Times New Roman" w:cs="Times New Roman"/>
+          <w:sz w:val="28"/>
+          <w:szCs w:val="28"/>
+        </w:rPr>
+        <w:t xml:space="preserve">Now here we need to set a couple of keys. The first one is the format of our log messages. Now these log messages have different attributes. So if you Google Python Logging Log Record attributes you will find this page. In this table you can see all attributes of the log Record record class. For example, we have file name, function name, level name and so on. So when writing to our log file, let's say I want to start with the datetime of the log message. </w:t>
+      </w:r>
+    </w:p>
+    <w:p>
+      <w:pPr>
+        <w:rPr>
+          <w:rFonts w:ascii="Times New Roman" w:hAnsi="Times New Roman" w:cs="Times New Roman"/>
+          <w:sz w:val="28"/>
+          <w:szCs w:val="28"/>
+        </w:rPr>
+      </w:pPr>
+      <w:r>
+        <w:rPr>
+          <w:rFonts w:ascii="Times New Roman" w:hAnsi="Times New Roman" w:cs="Times New Roman"/>
+          <w:sz w:val="28"/>
+          <w:szCs w:val="28"/>
+        </w:rPr>
+        <w:t xml:space="preserve">So here we add curlibra ass and type ASC time. That's an attribute of the log record. Ok. Now after that, let's say in parenthesis we want to show the level name. Is it a warning, an error, a critical error, or what? So for that we add level name. Let's say. Then we want to add a HYFM and specify the module that this log message was raised from followed by the log message OK. So this is the format and we can configure it any way we want to. Then we specify the style now if we set this to the left brace, this will translate to string format. So the string that we have specified here will be passed to string format. The other </w:t>
+      </w:r>
+      <w:r>
+        <w:rPr>
+          <w:rFonts w:ascii="Times New Roman" w:hAnsi="Times New Roman" w:cs="Times New Roman"/>
+          <w:sz w:val="28"/>
+          <w:szCs w:val="28"/>
+        </w:rPr>
+        <w:lastRenderedPageBreak/>
+        <w:t xml:space="preserve">option is to use a dollar sign and this will use string the template class. So if you have a preference over how you want to format strings, you can specify that here now in this lesson we're going to use a left bra so that will translate to string format. O. </w:t>
+      </w:r>
+    </w:p>
+    <w:p>
+      <w:pPr>
+        <w:rPr>
+          <w:rFonts w:ascii="Times New Roman" w:hAnsi="Times New Roman" w:cs="Times New Roman"/>
+          <w:sz w:val="28"/>
+          <w:szCs w:val="28"/>
+        </w:rPr>
+      </w:pPr>
+      <w:r>
+        <w:rPr>
+          <w:rFonts w:ascii="Times New Roman" w:hAnsi="Times New Roman" w:cs="Times New Roman"/>
+          <w:sz w:val="28"/>
+          <w:szCs w:val="28"/>
+        </w:rPr>
+        <w:t>That's pretty much it. This is how we can configure Logging now. Let's see how we can write log messages.</w:t>
+      </w:r>
+    </w:p>
+    <w:p>
+      <w:pPr>
+        <w:rPr>
+          <w:rFonts w:ascii="Times New Roman" w:hAnsi="Times New Roman" w:cs="Times New Roman"/>
+          <w:sz w:val="28"/>
+          <w:szCs w:val="28"/>
+        </w:rPr>
+      </w:pPr>
+    </w:p>
+    <w:p>
+      <w:pPr>
+        <w:rPr>
+          <w:rFonts w:ascii="Times New Roman" w:hAnsi="Times New Roman" w:cs="Times New Roman"/>
+          <w:sz w:val="28"/>
+          <w:szCs w:val="28"/>
+        </w:rPr>
+      </w:pPr>
+    </w:p>
+    <w:p>
+      <w:pPr>
+        <w:rPr>
+          <w:rFonts w:ascii="Times New Roman" w:hAnsi="Times New Roman" w:cs="Times New Roman"/>
+          <w:sz w:val="28"/>
+          <w:szCs w:val="28"/>
+        </w:rPr>
+      </w:pPr>
+    </w:p>
+    <w:p>
+      <w:pPr>
+        <w:rPr>
+          <w:rFonts w:ascii="Times New Roman" w:hAnsi="Times New Roman" w:cs="Times New Roman"/>
+          <w:sz w:val="28"/>
+          <w:szCs w:val="28"/>
+        </w:rPr>
+      </w:pPr>
+    </w:p>
+    <w:p>
+      <w:pPr>
+        <w:rPr>
+          <w:rFonts w:ascii="Times New Roman" w:hAnsi="Times New Roman" w:cs="Times New Roman"/>
+          <w:sz w:val="28"/>
+          <w:szCs w:val="28"/>
+        </w:rPr>
+      </w:pPr>
+    </w:p>
+    <w:p>
+      <w:pPr>
+        <w:rPr>
+          <w:rFonts w:ascii="Times New Roman" w:hAnsi="Times New Roman" w:cs="Times New Roman"/>
+          <w:sz w:val="28"/>
+          <w:szCs w:val="28"/>
+        </w:rPr>
+      </w:pPr>
+    </w:p>
+    <w:p>
+      <w:pPr>
+        <w:rPr>
+          <w:rFonts w:ascii="Times New Roman" w:hAnsi="Times New Roman" w:cs="Times New Roman"/>
+          <w:sz w:val="28"/>
+          <w:szCs w:val="28"/>
+        </w:rPr>
+      </w:pPr>
+      <w:r>
+        <w:rPr>
+          <w:rFonts w:ascii="Times New Roman" w:hAnsi="Times New Roman" w:cs="Times New Roman"/>
+          <w:sz w:val="28"/>
+          <w:szCs w:val="28"/>
+        </w:rPr>
+        <w:t>Logging:</w:t>
+      </w:r>
+    </w:p>
+    <w:p>
+      <w:pPr>
+        <w:rPr>
+          <w:rFonts w:ascii="Times New Roman" w:hAnsi="Times New Roman" w:cs="Times New Roman"/>
+          <w:sz w:val="28"/>
+          <w:szCs w:val="28"/>
+        </w:rPr>
+      </w:pPr>
+      <w:r>
+        <w:rPr>
+          <w:rFonts w:ascii="Times New Roman" w:hAnsi="Times New Roman" w:cs="Times New Roman"/>
+          <w:sz w:val="28"/>
+          <w:szCs w:val="28"/>
+        </w:rPr>
+        <w:t xml:space="preserve">I'm going to go to the Views module of the Playground app. So for this demo, let's remove caching. We don't need it anymore. Instead, we're going to import the Login module. </w:t>
+      </w:r>
+    </w:p>
+    <w:p>
+      <w:pPr>
+        <w:rPr>
+          <w:rFonts w:ascii="Times New Roman" w:hAnsi="Times New Roman" w:cs="Times New Roman"/>
+          <w:sz w:val="28"/>
+          <w:szCs w:val="28"/>
+        </w:rPr>
+      </w:pPr>
+      <w:r>
+        <w:rPr>
+          <w:rFonts w:ascii="Times New Roman" w:hAnsi="Times New Roman" w:cs="Times New Roman"/>
+          <w:sz w:val="28"/>
+          <w:szCs w:val="28"/>
+        </w:rPr>
+        <w:t xml:space="preserve">Now in this module we have a function called get Logger. Now here we pass the name Magic attribute and this will translate to Playground do views ok. And this is where our logger bucket comes in. So earlier I told you that we can define a logger called Playground Views and this will only capture messages raised from this module. Now alternatively here we could pass Playground Views. But the problem with this approach is that if you rename this app or this module, this code is going to break. So as a best practice it's best to use name. This way we don't have surprises everywhere. We get the name of the current module and use it as the name of the logger or the bucket for writing log messages too ok. So here we get a logger object. </w:t>
+      </w:r>
+    </w:p>
+    <w:p>
+      <w:pPr>
+        <w:rPr>
+          <w:rFonts w:ascii="Times New Roman" w:hAnsi="Times New Roman" w:cs="Times New Roman"/>
+          <w:sz w:val="28"/>
+          <w:szCs w:val="28"/>
+        </w:rPr>
+      </w:pPr>
+      <w:r>
+        <w:rPr>
+          <w:rFonts w:ascii="Times New Roman" w:hAnsi="Times New Roman" w:cs="Times New Roman"/>
+          <w:sz w:val="28"/>
+          <w:szCs w:val="28"/>
+        </w:rPr>
+        <w:t xml:space="preserve">Now this object has methods for writing different types of log messages. So we have logger info for writing and info message. We have logger, debug, error, critic call and so on. Oka. So as a real example over here we're calling Hotta Bin as an external service. Let's say this is a critical part of our application and in case something goes wrong, we want to be able to easily trouble through the issue. So before making this call we can write an info message so logger that info and say calling http, b. Then we can write another logger message after. </w:t>
+      </w:r>
+    </w:p>
+    <w:p>
+      <w:pPr>
+        <w:rPr>
+          <w:rFonts w:ascii="Times New Roman" w:hAnsi="Times New Roman" w:cs="Times New Roman"/>
+          <w:sz w:val="28"/>
+          <w:szCs w:val="28"/>
+        </w:rPr>
+      </w:pPr>
+      <w:r>
+        <w:rPr>
+          <w:rFonts w:ascii="Times New Roman" w:hAnsi="Times New Roman" w:cs="Times New Roman"/>
+          <w:sz w:val="28"/>
+          <w:szCs w:val="28"/>
+        </w:rPr>
+        <w:lastRenderedPageBreak/>
+        <w:t xml:space="preserve">We get the response so received the response. Now if something goes wrong, we want to write a critical message to our logger. So we should wrap this inside a trycat block like this and catch exceptions of type requests. </w:t>
+      </w:r>
+    </w:p>
+    <w:p>
+      <w:pPr>
+        <w:rPr>
+          <w:rFonts w:ascii="Times New Roman" w:hAnsi="Times New Roman" w:cs="Times New Roman"/>
+          <w:sz w:val="28"/>
+          <w:szCs w:val="28"/>
+        </w:rPr>
+      </w:pPr>
+      <w:r>
+        <w:rPr>
+          <w:rFonts w:ascii="Times New Roman" w:hAnsi="Times New Roman" w:cs="Times New Roman"/>
+          <w:sz w:val="28"/>
+          <w:szCs w:val="28"/>
+        </w:rPr>
+        <w:t xml:space="preserve">Do connection error. </w:t>
+      </w:r>
+    </w:p>
+    <w:p>
+      <w:pPr>
+        <w:rPr>
+          <w:rFonts w:ascii="Times New Roman" w:hAnsi="Times New Roman" w:cs="Times New Roman"/>
+          <w:sz w:val="28"/>
+          <w:szCs w:val="28"/>
+        </w:rPr>
+      </w:pPr>
+      <w:r>
+        <w:rPr>
+          <w:rFonts w:ascii="Times New Roman" w:hAnsi="Times New Roman" w:cs="Times New Roman"/>
+          <w:sz w:val="28"/>
+          <w:szCs w:val="28"/>
+        </w:rPr>
+        <w:t xml:space="preserve">Now here we can call logger do critical and say HTTP BIN is offline. Ok. Now back to the browser let's hit the endpoint all right now in our terminal window look we have two log messages calling HTT BE and received the response. So here we only see the log message. We don't see any additional attributes about this message like the data time. S security, and so on. Because in our login configuration when defining the console handler we only specified the class we didn't specify a formatted. So now let's say when writing things to a log file, you want to use this formmater that we define here. So in this handler file we specify the formatted and set it to varicose. So this way we can have different formatters for different handlers. Ok. Now let's hit this endpoint one more time. </w:t>
+      </w:r>
+    </w:p>
+    <w:p>
+      <w:pPr>
+        <w:rPr>
+          <w:rFonts w:ascii="Times New Roman" w:hAnsi="Times New Roman" w:cs="Times New Roman"/>
+          <w:sz w:val="28"/>
+          <w:szCs w:val="28"/>
+        </w:rPr>
+      </w:pPr>
+      <w:r>
+        <w:rPr>
+          <w:rFonts w:ascii="Times New Roman" w:hAnsi="Times New Roman" w:cs="Times New Roman"/>
+          <w:sz w:val="28"/>
+          <w:szCs w:val="28"/>
+        </w:rPr>
+        <w:t xml:space="preserve">Good back to our project. Here's our log file. Now take a look in this log file. We have log messages formatted in this particular way. So first we have the date on time. Then we have the severe of the message. Next, we have the name of the module that the message was raised from, followed by the actual message. So the first one is coming from Django do Utes Auto Reload. We are seeing this because Django comes with a few built-in loggers. That is why when configuring logging, we set disable existing loggers to false. So we don't miss any of these messages. Ok. </w:t>
+      </w:r>
+    </w:p>
+    <w:p>
+      <w:pPr>
+        <w:rPr>
+          <w:rFonts w:ascii="Times New Roman" w:hAnsi="Times New Roman" w:cs="Times New Roman"/>
+          <w:sz w:val="28"/>
+          <w:szCs w:val="28"/>
+        </w:rPr>
+      </w:pPr>
+      <w:r>
+        <w:rPr>
+          <w:rFonts w:ascii="Times New Roman" w:hAnsi="Times New Roman" w:cs="Times New Roman"/>
+          <w:sz w:val="28"/>
+          <w:szCs w:val="28"/>
+        </w:rPr>
+        <w:t xml:space="preserve">Now back to our log file the second lock message we have here is a warning coming from silk. We are saying this because I disabled silk and middleware so don't worry about it. Then after that we have two info messages coming from playground views. The first one is saying calling X b. And the second one is receive the response so this is login in action now in the future when we deploy our application, if you're not interested in info and warning messages, we can simply set this environment variable Django lock level to a higher level. Let's say error and with this we'll only see error and critical messages in our log file. Now one last thing before we finish this lesson, let's go back to our views. Module. </w:t>
+      </w:r>
+    </w:p>
+    <w:p>
+      <w:pPr>
+        <w:rPr>
+          <w:rFonts w:ascii="Times New Roman" w:hAnsi="Times New Roman" w:cs="Times New Roman"/>
+          <w:sz w:val="28"/>
+          <w:szCs w:val="28"/>
+        </w:rPr>
+      </w:pPr>
+      <w:r>
+        <w:rPr>
+          <w:rFonts w:ascii="Times New Roman" w:hAnsi="Times New Roman" w:cs="Times New Roman"/>
+          <w:sz w:val="28"/>
+          <w:szCs w:val="28"/>
+        </w:rPr>
+        <w:t xml:space="preserve">So as you can see adding this login statements is useful but is also making our code verbbos. So this is the cost we are paying for diagnosing problems, so you need to use login wisely. Don't throw login statements everywhere that's just going to make your code harder to maintain. Also treat this log as public information so don't ever write any sensitive information to this log like social </w:t>
+      </w:r>
+      <w:r>
+        <w:rPr>
+          <w:rFonts w:ascii="Times New Roman" w:hAnsi="Times New Roman" w:cs="Times New Roman"/>
+          <w:sz w:val="28"/>
+          <w:szCs w:val="28"/>
+        </w:rPr>
+        <w:lastRenderedPageBreak/>
+        <w:t xml:space="preserve">Security numbers, credit card numbers and swap because if someone gets access to this SLO file they can see all this information in plain text. </w:t>
+      </w:r>
+    </w:p>
+    <w:p>
+      <w:pPr>
+        <w:rPr>
+          <w:rFonts w:ascii="Times New Roman" w:hAnsi="Times New Roman" w:cs="Times New Roman"/>
+          <w:sz w:val="28"/>
+          <w:szCs w:val="28"/>
+        </w:rPr>
+      </w:pPr>
+      <w:r>
+        <w:rPr>
+          <w:rFonts w:ascii="Times New Roman" w:hAnsi="Times New Roman" w:cs="Times New Roman"/>
+          <w:sz w:val="28"/>
+          <w:szCs w:val="28"/>
+        </w:rPr>
+        <w:t xml:space="preserve">All right, one last thing before we finish this lesson, here's our log file. We need to exclude this from Git. Otherwise, as we work with our application, this log file gets updated and every time we have to commit it to Git, it doesn't really make sense. So let's go to Git. Ignore and at general dot log over here. </w:t>
+      </w:r>
+    </w:p>
+    <w:p>
+      <w:pPr>
+        <w:rPr>
+          <w:rFonts w:ascii="Times New Roman" w:hAnsi="Times New Roman" w:cs="Times New Roman"/>
+          <w:sz w:val="28"/>
+          <w:szCs w:val="28"/>
+        </w:rPr>
+      </w:pPr>
+      <w:r>
+        <w:rPr>
+          <w:rFonts w:ascii="Times New Roman" w:hAnsi="Times New Roman" w:cs="Times New Roman"/>
+          <w:sz w:val="28"/>
+          <w:szCs w:val="28"/>
+        </w:rPr>
+        <w:t>O so we're done here next, we're going to talk about managing development and production. Settings.</w:t>
+      </w:r>
+    </w:p>
+    <w:p>
+      <w:pPr>
+        <w:rPr>
+          <w:rFonts w:ascii="Times New Roman" w:hAnsi="Times New Roman" w:cs="Times New Roman"/>
+          <w:sz w:val="28"/>
+          <w:szCs w:val="28"/>
+        </w:rPr>
+      </w:pPr>
+    </w:p>
+    <w:p>
+      <w:pPr>
+        <w:rPr>
+          <w:rFonts w:ascii="Times New Roman" w:hAnsi="Times New Roman" w:cs="Times New Roman"/>
+          <w:sz w:val="28"/>
+          <w:szCs w:val="28"/>
+        </w:rPr>
+      </w:pPr>
+    </w:p>
+    <w:p>
+      <w:pPr>
+        <w:rPr>
+          <w:rFonts w:ascii="Times New Roman" w:hAnsi="Times New Roman" w:cs="Times New Roman"/>
+          <w:sz w:val="28"/>
+          <w:szCs w:val="28"/>
+        </w:rPr>
+      </w:pPr>
+    </w:p>
+    <w:p>
+      <w:pPr>
+        <w:rPr>
+          <w:rFonts w:ascii="Times New Roman" w:hAnsi="Times New Roman" w:cs="Times New Roman"/>
+          <w:sz w:val="28"/>
+          <w:szCs w:val="28"/>
+        </w:rPr>
+      </w:pPr>
+    </w:p>
+    <w:p>
+      <w:pPr>
+        <w:rPr>
+          <w:rFonts w:ascii="Times New Roman" w:hAnsi="Times New Roman" w:cs="Times New Roman"/>
+          <w:sz w:val="28"/>
+          <w:szCs w:val="28"/>
+        </w:rPr>
+      </w:pPr>
+    </w:p>
+    <w:p>
+      <w:pPr>
+        <w:rPr>
+          <w:rFonts w:ascii="Times New Roman" w:hAnsi="Times New Roman" w:cs="Times New Roman"/>
+          <w:sz w:val="28"/>
+          <w:szCs w:val="28"/>
+        </w:rPr>
+      </w:pPr>
+      <w:r>
+        <w:rPr>
+          <w:rFonts w:ascii="Times New Roman" w:hAnsi="Times New Roman" w:cs="Times New Roman"/>
+          <w:sz w:val="28"/>
+          <w:szCs w:val="28"/>
+        </w:rPr>
+        <w:t>Managing Development and Production Settings:</w:t>
+      </w:r>
+    </w:p>
+    <w:p>
+      <w:pPr>
+        <w:rPr>
+          <w:rFonts w:ascii="Times New Roman" w:hAnsi="Times New Roman" w:cs="Times New Roman"/>
+          <w:sz w:val="28"/>
+          <w:szCs w:val="28"/>
+        </w:rPr>
+      </w:pPr>
+    </w:p>
+    <w:p>
+      <w:pPr>
+        <w:rPr>
+          <w:rFonts w:ascii="Times New Roman" w:hAnsi="Times New Roman" w:cs="Times New Roman"/>
+          <w:sz w:val="28"/>
+          <w:szCs w:val="28"/>
+        </w:rPr>
+      </w:pPr>
+      <w:r>
+        <w:rPr>
+          <w:rFonts w:ascii="Times New Roman" w:hAnsi="Times New Roman" w:cs="Times New Roman"/>
+          <w:sz w:val="28"/>
+          <w:szCs w:val="28"/>
+        </w:rPr>
+        <w:t xml:space="preserve">In every application we need to separate development from production settings. For example, look at our database settings here. Currently we are running mysql on local host with this user account. This is only for development. So tomorrow when we want to deploy this application we don't want to have to come back here and modify this setting every single time. That's very TED as an errorpro and also we don't want to ever ever ever ever store a production password here because this file is checked into source control. So anyone who has access to our source control can see our production password in plain text. So for production we should store our database password in an environment variable and then read it in this file o. So let me show you how to separate development from production settings. First we go to our project and here in the storefront folder we create a new folder called Settings. Then remove our settings module. </w:t>
+      </w:r>
+    </w:p>
+    <w:p>
+      <w:pPr>
+        <w:rPr>
+          <w:rFonts w:ascii="Times New Roman" w:hAnsi="Times New Roman" w:cs="Times New Roman"/>
+          <w:sz w:val="28"/>
+          <w:szCs w:val="28"/>
+        </w:rPr>
+      </w:pPr>
+      <w:r>
+        <w:rPr>
+          <w:rFonts w:ascii="Times New Roman" w:hAnsi="Times New Roman" w:cs="Times New Roman"/>
+          <w:sz w:val="28"/>
+          <w:szCs w:val="28"/>
+        </w:rPr>
+        <w:t xml:space="preserve">Into this folder and then rename it to Common. So we're going to have three files here what includes all the settings that are common across different environments and then we're going to have environment specific files. So we're going to have one file for development, another for production and potentially other files for staging and test environments. So let's create another file called dev. Pi and one more. </w:t>
+      </w:r>
+    </w:p>
+    <w:p>
+      <w:pPr>
+        <w:rPr>
+          <w:rFonts w:ascii="Times New Roman" w:hAnsi="Times New Roman" w:cs="Times New Roman"/>
+          <w:sz w:val="28"/>
+          <w:szCs w:val="28"/>
+        </w:rPr>
+      </w:pPr>
+      <w:r>
+        <w:rPr>
+          <w:rFonts w:ascii="Times New Roman" w:hAnsi="Times New Roman" w:cs="Times New Roman"/>
+          <w:sz w:val="28"/>
+          <w:szCs w:val="28"/>
+        </w:rPr>
+        <w:lastRenderedPageBreak/>
+        <w:t xml:space="preserve">Called Prod pi. Now in each file we need to import all the settings from the common module, so from common in the current folder, import everything and we should do the same in our development setting pile. Now let's go to comment pi and make a few changes, so I'm going to start from the top. Let's see what we need to move ok. The first one is Secret key and look, we have a warning here because we don't want to store the secret key in plain text in this file. This is only for development. In production. We should read this from an environment variable, so let's grab these two lines and move them to Dev pi. We don't need to comment anymore. Now for production, we should read this from an environment variable, so here first re import thes module. Then we set Secret key to OS that environment variable called Secret Underline key. Now back to comment pi. The next one is Debug. We want to turn this on only in development, so let's grab these two lines as well and move them to the pi. I would prefer to put Debug first. The order doesn't really matter the production. We want to set this to false, so let's do that real quick. </w:t>
+      </w:r>
+    </w:p>
+    <w:p>
+      <w:pPr>
+        <w:rPr>
+          <w:rFonts w:ascii="Times New Roman" w:hAnsi="Times New Roman" w:cs="Times New Roman"/>
+          <w:sz w:val="28"/>
+          <w:szCs w:val="28"/>
+        </w:rPr>
+      </w:pPr>
+      <w:r>
+        <w:rPr>
+          <w:rFonts w:ascii="Times New Roman" w:hAnsi="Times New Roman" w:cs="Times New Roman"/>
+          <w:sz w:val="28"/>
+          <w:szCs w:val="28"/>
+        </w:rPr>
+        <w:t xml:space="preserve">All right now when we turn off debugging we need to set another setting called Allowed Hosts. So back to comment. Look, this is the setting I was talking about. With this setting we specify the server or the servers that can run this application. This is only required if debug is turned off, so we're going to move this to our production settings file. Now. Currently we don't have a production server in the next section. We're going to provision a production server in Haruka. Once we have that, then we'll come back and store its add address here, ok, so back to our common module. Next we have our install apps, so these are common across all environments. You also have middleware, so for now we are pretty much done. The only other setting I want to move is our database settings. So I want to move this section to our development file. </w:t>
+      </w:r>
+    </w:p>
+    <w:p>
+      <w:pPr>
+        <w:rPr>
+          <w:rFonts w:ascii="Times New Roman" w:hAnsi="Times New Roman" w:cs="Times New Roman"/>
+          <w:sz w:val="28"/>
+          <w:szCs w:val="28"/>
+        </w:rPr>
+      </w:pPr>
+      <w:r>
+        <w:rPr>
+          <w:rFonts w:ascii="Times New Roman" w:hAnsi="Times New Roman" w:cs="Times New Roman"/>
+          <w:sz w:val="28"/>
+          <w:szCs w:val="28"/>
+        </w:rPr>
+        <w:t xml:space="preserve">Now we don't need to comment anymore ok now for production. We're going to have a different approach for configuring our database connection string. Or now don't worry about it. So we're done with these files. Now we need to do a search on our project and anywhere we have a reference to Django Settings module. We need to make a slight change there, so let me close these files. Now we're going to search for Django underline Settings underline module. So we have five files that have a reference to this environment variable. Let's modify them one by one. The first one is in managedaget pi. </w:t>
+      </w:r>
+    </w:p>
+    <w:p>
+      <w:pPr>
+        <w:rPr>
+          <w:rFonts w:ascii="Times New Roman" w:hAnsi="Times New Roman" w:cs="Times New Roman"/>
+          <w:sz w:val="28"/>
+          <w:szCs w:val="28"/>
+        </w:rPr>
+      </w:pPr>
+      <w:r>
+        <w:rPr>
+          <w:rFonts w:ascii="Times New Roman" w:hAnsi="Times New Roman" w:cs="Times New Roman"/>
+          <w:sz w:val="28"/>
+          <w:szCs w:val="28"/>
+        </w:rPr>
+        <w:t xml:space="preserve">So when we run Python managedaget pi, run Server Managed pi tries to get this environment variable. If it's not set, it sets it to Storefront Settings. Now this is our previous settings module before we moved it to the settings folder. Now we need to change this to Storefront settings. Dev like this ok. Now in production, </w:t>
+      </w:r>
+      <w:r>
+        <w:rPr>
+          <w:rFonts w:ascii="Times New Roman" w:hAnsi="Times New Roman" w:cs="Times New Roman"/>
+          <w:sz w:val="28"/>
+          <w:szCs w:val="28"/>
+        </w:rPr>
+        <w:lastRenderedPageBreak/>
+        <w:t xml:space="preserve">we're going to set this environment variable to Storefront settings. Pro. So when you run this application in a production environment, our production settings will come into effect ok. Now back over here. So we updated Man pi. The next reference is in Priest II. So for our tests you want to load our development settings as well. The next file is ASI here. We should also reference our development settings. We have one more here celery. </w:t>
+      </w:r>
+    </w:p>
+    <w:p>
+      <w:pPr>
+        <w:rPr>
+          <w:rFonts w:ascii="Times New Roman" w:hAnsi="Times New Roman" w:cs="Times New Roman"/>
+          <w:sz w:val="28"/>
+          <w:szCs w:val="28"/>
+        </w:rPr>
+      </w:pPr>
+      <w:r>
+        <w:rPr>
+          <w:rFonts w:ascii="Times New Roman" w:hAnsi="Times New Roman" w:cs="Times New Roman"/>
+          <w:sz w:val="28"/>
+          <w:szCs w:val="28"/>
+        </w:rPr>
+        <w:t xml:space="preserve">Again we're going to reference our development settings and the last one is going to be wgi pi. </w:t>
+      </w:r>
+    </w:p>
+    <w:p>
+      <w:pPr>
+        <w:rPr>
+          <w:rFonts w:ascii="Times New Roman" w:hAnsi="Times New Roman" w:cs="Times New Roman"/>
+          <w:sz w:val="28"/>
+          <w:szCs w:val="28"/>
+        </w:rPr>
+      </w:pPr>
+      <w:r>
+        <w:rPr>
+          <w:rFonts w:ascii="Times New Roman" w:hAnsi="Times New Roman" w:cs="Times New Roman"/>
+          <w:sz w:val="28"/>
+          <w:szCs w:val="28"/>
+        </w:rPr>
+        <w:t xml:space="preserve">Ok. So now let's make sure that we haven't broken anything. So here in the terminal let's run Python manage Pi Run server. All right our application loads, so let's head over to store slash collections. All right here are all our collections. Beautiful. Now let's make sure that we can also run our tests. So in a new terminal window we're going to run Pi Test. </w:t>
+      </w:r>
+    </w:p>
+    <w:p>
+      <w:pPr>
+        <w:rPr>
+          <w:rFonts w:ascii="Times New Roman" w:hAnsi="Times New Roman" w:cs="Times New Roman"/>
+          <w:sz w:val="28"/>
+          <w:szCs w:val="28"/>
+        </w:rPr>
+      </w:pPr>
+      <w:r>
+        <w:rPr>
+          <w:rFonts w:ascii="Times New Roman" w:hAnsi="Times New Roman" w:cs="Times New Roman"/>
+          <w:sz w:val="28"/>
+          <w:szCs w:val="28"/>
+        </w:rPr>
+        <w:t>Alright all our tests passed but we have five warnings. Now let's see where this is coming from so look this is coming from White Noise. So White Noise is complaining that there is no directory at this path now. What is this path referring to? Well we have users slash my name. Slash desktop. So on my desktop I have a folder called storefront Three. That is our project folder here now inside this folder we have storefront which refers to this folder right here. And then we have Static. So White Noise is looking for the static folder but the static folder is not there. It's inside the root folder. So our static folder when we collected ours static files is right here. It's not part of storefront now. The reason we're saying this warning is because we restructured our Settings module. So if you look at comment pipe on the top we have this variable based stir. This should point to the project directory, not the Storefront folder. OK. So to solve this problem we need to add parent. Add the add. Now let's run our test one more time beautiful. So this is how we can manage development and production settings.</w:t>
+      </w:r>
+      <w:r>
+        <w:rPr>
+          <w:rFonts w:ascii="Times New Roman" w:hAnsi="Times New Roman" w:cs="Times New Roman"/>
+          <w:sz w:val="28"/>
+          <w:szCs w:val="28"/>
+        </w:rPr>
+        <w:br/>
+      </w:r>
+      <w:r>
+        <w:rPr>
+          <w:rFonts w:ascii="Times New Roman" w:hAnsi="Times New Roman" w:cs="Times New Roman"/>
+          <w:sz w:val="28"/>
+          <w:szCs w:val="28"/>
+        </w:rPr>
+        <w:br/>
+      </w:r>
+      <w:r>
+        <w:rPr>
+          <w:rFonts w:ascii="Times New Roman" w:hAnsi="Times New Roman" w:cs="Times New Roman"/>
+          <w:sz w:val="28"/>
+          <w:szCs w:val="28"/>
+        </w:rPr>
+        <w:br/>
+      </w:r>
+      <w:r>
+        <w:rPr>
+          <w:rFonts w:ascii="Times New Roman" w:hAnsi="Times New Roman" w:cs="Times New Roman"/>
+          <w:sz w:val="28"/>
+          <w:szCs w:val="28"/>
+        </w:rPr>
+        <w:br/>
+      </w:r>
+      <w:r>
+        <w:rPr>
+          <w:rFonts w:ascii="Times New Roman" w:hAnsi="Times New Roman" w:cs="Times New Roman"/>
+          <w:sz w:val="28"/>
+          <w:szCs w:val="28"/>
+        </w:rPr>
+        <w:br/>
+      </w:r>
+    </w:p>
+    <w:p>
+      <w:pPr>
+        <w:rPr>
+          <w:rFonts w:ascii="Times New Roman" w:hAnsi="Times New Roman" w:cs="Times New Roman"/>
+          <w:sz w:val="28"/>
+          <w:szCs w:val="28"/>
+        </w:rPr>
+      </w:pPr>
+    </w:p>
+    <w:p>
+      <w:pPr>
+        <w:rPr>
+          <w:rFonts w:ascii="Times New Roman" w:hAnsi="Times New Roman" w:cs="Times New Roman"/>
+          <w:sz w:val="28"/>
+          <w:szCs w:val="28"/>
+        </w:rPr>
+      </w:pPr>
+      <w:r>
+        <w:rPr>
+          <w:rFonts w:ascii="Times New Roman" w:hAnsi="Times New Roman" w:cs="Times New Roman"/>
+          <w:sz w:val="28"/>
+          <w:szCs w:val="28"/>
+        </w:rPr>
+        <w:t>Serving the Application with Gunicorn:</w:t>
+      </w:r>
+    </w:p>
+    <w:p>
+      <w:pPr>
+        <w:rPr>
+          <w:rFonts w:ascii="Times New Roman" w:hAnsi="Times New Roman" w:cs="Times New Roman"/>
+          <w:sz w:val="28"/>
+          <w:szCs w:val="28"/>
+        </w:rPr>
+      </w:pPr>
+    </w:p>
+    <w:p>
+      <w:pPr>
+        <w:rPr>
+          <w:rFonts w:ascii="Times New Roman" w:hAnsi="Times New Roman" w:cs="Times New Roman"/>
+          <w:sz w:val="28"/>
+          <w:szCs w:val="28"/>
+        </w:rPr>
+      </w:pPr>
+      <w:r>
+        <w:rPr>
+          <w:rFonts w:ascii="Times New Roman" w:hAnsi="Times New Roman" w:cs="Times New Roman"/>
+          <w:sz w:val="28"/>
+          <w:szCs w:val="28"/>
+        </w:rPr>
+        <w:lastRenderedPageBreak/>
+        <w:t xml:space="preserve">So far we've been using this development web server that is built into Django now this is great for development because every time we change our code, this web server automatically restarts our application. But this server is only meant for development in a production environment. We need a fast and robust web server and for that we're going to use G. Unicorn which is short for Green Unicorn. So let's stop this process and run pend install G. Unicorn. </w:t>
+      </w:r>
+    </w:p>
+    <w:p>
+      <w:pPr>
+        <w:rPr>
+          <w:rFonts w:ascii="Times New Roman" w:hAnsi="Times New Roman" w:cs="Times New Roman"/>
+          <w:sz w:val="28"/>
+          <w:szCs w:val="28"/>
+        </w:rPr>
+      </w:pPr>
+      <w:r>
+        <w:rPr>
+          <w:rFonts w:ascii="Times New Roman" w:hAnsi="Times New Roman" w:cs="Times New Roman"/>
+          <w:sz w:val="28"/>
+          <w:szCs w:val="28"/>
+        </w:rPr>
+        <w:t xml:space="preserve">All right now we start our application with G. Unicorn. We run G. Unicorn and then specify the name of a special module. In this application let me show you what that is so back to our project. Look here in the storefront folder we have a file called wgi. P. This is also called WIY. Wgi is short for Web Server Gateway Interface. So in this file first we're giving this environment variable at default value. In this case storefront settings dev and then we call get wing application to get an application instance. So when launching our application with G. Unicorn we need to specify this module as the entry point. So back to our terminal we type storefront misgi. So we're going to the Storefront folder and loading whisky module. </w:t>
+      </w:r>
+    </w:p>
+    <w:p>
+      <w:pPr>
+        <w:rPr>
+          <w:rFonts w:ascii="Times New Roman" w:hAnsi="Times New Roman" w:cs="Times New Roman"/>
+          <w:sz w:val="28"/>
+          <w:szCs w:val="28"/>
+        </w:rPr>
+      </w:pPr>
+      <w:r>
+        <w:rPr>
+          <w:rFonts w:ascii="Times New Roman" w:hAnsi="Times New Roman" w:cs="Times New Roman"/>
+          <w:sz w:val="28"/>
+          <w:szCs w:val="28"/>
+        </w:rPr>
+        <w:t>Now take alright. So this started a web server at this address local host port 8 thousand exactly like before. But this web server is a lot faster than the development server that comes with Django. So let's go to this address al right. Here's our homepage beautiful now. One thing you need to know about G. Unicorn is that unlike the development server that comes with Django. G. Unicorn doesn't pick changes in our code. So if you make any changes, we have to manually restart our web server. Now we don't have to worry about this because as I said. G. Unicorn is only for production in our development environment, we'll continue using the development server.</w:t>
+      </w:r>
+      <w:r>
+        <w:rPr>
+          <w:rFonts w:ascii="Times New Roman" w:hAnsi="Times New Roman" w:cs="Times New Roman"/>
+          <w:sz w:val="28"/>
+          <w:szCs w:val="28"/>
+        </w:rPr>
+        <w:br/>
+      </w:r>
+      <w:r>
+        <w:rPr>
+          <w:rFonts w:ascii="Times New Roman" w:hAnsi="Times New Roman" w:cs="Times New Roman"/>
+          <w:sz w:val="28"/>
+          <w:szCs w:val="28"/>
+        </w:rPr>
+        <w:br/>
+      </w:r>
+      <w:r>
+        <w:rPr>
+          <w:rFonts w:ascii="Times New Roman" w:hAnsi="Times New Roman" w:cs="Times New Roman"/>
+          <w:sz w:val="28"/>
+          <w:szCs w:val="28"/>
+        </w:rPr>
+        <w:br/>
+      </w:r>
+      <w:r>
+        <w:rPr>
+          <w:rFonts w:ascii="Times New Roman" w:hAnsi="Times New Roman" w:cs="Times New Roman"/>
+          <w:sz w:val="28"/>
+          <w:szCs w:val="28"/>
+        </w:rPr>
+        <w:br/>
+      </w:r>
+      <w:r>
+        <w:rPr>
+          <w:rFonts w:ascii="Times New Roman" w:hAnsi="Times New Roman" w:cs="Times New Roman"/>
+          <w:sz w:val="28"/>
+          <w:szCs w:val="28"/>
+        </w:rPr>
+        <w:br/>
+      </w:r>
+      <w:r>
+        <w:rPr>
+          <w:rFonts w:ascii="Times New Roman" w:hAnsi="Times New Roman" w:cs="Times New Roman"/>
+          <w:sz w:val="28"/>
+          <w:szCs w:val="28"/>
+        </w:rPr>
+        <w:br/>
+        <w:t>Deployment:</w:t>
+      </w:r>
+    </w:p>
+    <w:p>
+      <w:pPr>
+        <w:rPr>
+          <w:rFonts w:ascii="Times New Roman" w:hAnsi="Times New Roman" w:cs="Times New Roman"/>
+          <w:sz w:val="28"/>
+          <w:szCs w:val="28"/>
+        </w:rPr>
+      </w:pPr>
+      <w:r>
+        <w:rPr>
+          <w:rFonts w:ascii="Times New Roman" w:hAnsi="Times New Roman" w:cs="Times New Roman"/>
+          <w:sz w:val="28"/>
+          <w:szCs w:val="28"/>
+        </w:rPr>
+        <w:t xml:space="preserve">Introduction: </w:t>
+      </w:r>
+    </w:p>
+    <w:p>
+      <w:pPr>
+        <w:rPr>
+          <w:rFonts w:ascii="Times New Roman" w:hAnsi="Times New Roman" w:cs="Times New Roman"/>
+          <w:sz w:val="28"/>
+          <w:szCs w:val="28"/>
+        </w:rPr>
+      </w:pPr>
+    </w:p>
+    <w:p>
+      <w:pPr>
+        <w:rPr>
+          <w:rFonts w:ascii="Times New Roman" w:hAnsi="Times New Roman" w:cs="Times New Roman"/>
+          <w:sz w:val="28"/>
+          <w:szCs w:val="28"/>
+        </w:rPr>
+      </w:pPr>
+      <w:r>
+        <w:rPr>
+          <w:rFonts w:ascii="Times New Roman" w:hAnsi="Times New Roman" w:cs="Times New Roman"/>
+          <w:sz w:val="28"/>
+          <w:szCs w:val="28"/>
+        </w:rPr>
+        <w:t>Hosting Options:</w:t>
+      </w:r>
+    </w:p>
+    <w:p>
+      <w:pPr>
+        <w:rPr>
+          <w:rFonts w:ascii="Times New Roman" w:hAnsi="Times New Roman" w:cs="Times New Roman"/>
+          <w:sz w:val="28"/>
+          <w:szCs w:val="28"/>
+        </w:rPr>
+      </w:pPr>
+      <w:r>
+        <w:rPr>
+          <w:rFonts w:ascii="Times New Roman" w:hAnsi="Times New Roman" w:cs="Times New Roman"/>
+          <w:sz w:val="28"/>
+          <w:szCs w:val="28"/>
+        </w:rPr>
+        <w:t xml:space="preserve">All right let's talk about our hosting and deployment options. So for Django applications we have a couple of options. Here we can use a Virtual Private server or VPS or a platform as a service. Virtual Private Servers are often less </w:t>
+      </w:r>
+      <w:r>
+        <w:rPr>
+          <w:rFonts w:ascii="Times New Roman" w:hAnsi="Times New Roman" w:cs="Times New Roman"/>
+          <w:sz w:val="28"/>
+          <w:szCs w:val="28"/>
+        </w:rPr>
+        <w:lastRenderedPageBreak/>
+        <w:t>expensive but require more knowledge and effort to set up. So honest you have the right skills in this space. Then I don't really recommend you to use a VPS. The better option is to use a platform as a service and we have so many options here we have Hiuku, digitalocean. Microsoft Azure. Google Cloud and Swan. In this section, I'll be using Heroku because it's very simple. It's well-d, documentumented. It's a beautiful platform. I love it and no. I don't have an affiliation with them. I'm just a big fan now to deploy to Heroku first we need to add our Project Source control. We'll talk about that next.</w:t>
+      </w:r>
+    </w:p>
+    <w:p>
+      <w:pPr>
+        <w:rPr>
+          <w:rFonts w:ascii="Times New Roman" w:hAnsi="Times New Roman" w:cs="Times New Roman"/>
+          <w:sz w:val="28"/>
+          <w:szCs w:val="28"/>
+        </w:rPr>
+      </w:pPr>
+    </w:p>
+    <w:p>
+      <w:pPr>
+        <w:rPr>
+          <w:rFonts w:ascii="Times New Roman" w:hAnsi="Times New Roman" w:cs="Times New Roman"/>
+          <w:sz w:val="28"/>
+          <w:szCs w:val="28"/>
+        </w:rPr>
+      </w:pPr>
+    </w:p>
+    <w:p>
+      <w:pPr>
+        <w:rPr>
+          <w:rFonts w:ascii="Times New Roman" w:hAnsi="Times New Roman" w:cs="Times New Roman"/>
+          <w:sz w:val="28"/>
+          <w:szCs w:val="28"/>
+        </w:rPr>
+      </w:pPr>
+    </w:p>
+    <w:p>
+      <w:pPr>
+        <w:rPr>
+          <w:rFonts w:ascii="Times New Roman" w:hAnsi="Times New Roman" w:cs="Times New Roman"/>
+          <w:sz w:val="28"/>
+          <w:szCs w:val="28"/>
+        </w:rPr>
+      </w:pPr>
+    </w:p>
+    <w:p>
+      <w:pPr>
+        <w:rPr>
+          <w:rFonts w:ascii="Times New Roman" w:hAnsi="Times New Roman" w:cs="Times New Roman"/>
+          <w:sz w:val="28"/>
+          <w:szCs w:val="28"/>
+        </w:rPr>
+      </w:pPr>
+    </w:p>
+    <w:p>
+      <w:pPr>
+        <w:rPr>
+          <w:rFonts w:ascii="Times New Roman" w:hAnsi="Times New Roman" w:cs="Times New Roman"/>
+          <w:sz w:val="28"/>
+          <w:szCs w:val="28"/>
+        </w:rPr>
+      </w:pPr>
+      <w:r>
+        <w:rPr>
+          <w:rFonts w:ascii="Times New Roman" w:hAnsi="Times New Roman" w:cs="Times New Roman"/>
+          <w:sz w:val="28"/>
+          <w:szCs w:val="28"/>
+        </w:rPr>
+        <w:t>Adding Project to Git:</w:t>
+      </w:r>
+    </w:p>
+    <w:p>
+      <w:pPr>
+        <w:rPr>
+          <w:rFonts w:ascii="Times New Roman" w:hAnsi="Times New Roman" w:cs="Times New Roman"/>
+          <w:sz w:val="28"/>
+          <w:szCs w:val="28"/>
+        </w:rPr>
+      </w:pPr>
+      <w:r>
+        <w:rPr>
+          <w:rFonts w:ascii="Times New Roman" w:hAnsi="Times New Roman" w:cs="Times New Roman"/>
+          <w:sz w:val="28"/>
+          <w:szCs w:val="28"/>
+        </w:rPr>
+        <w:t xml:space="preserve">All right let's talk about adding our project to source control. For that, we're going to use Git now at this level. If you're watching an advancedjango course, you should be familiar with Git. If not. I highly encourage you to learn it because it's one of the skills that almost every job description requires. If you want to learn from me. I have a complete course on git and in just six hours I teach you everything you need to know about Git. So if you don't have git, head over to gitscm. Dot. Com and download the latest version from here. Once you install it, then. </w:t>
+      </w:r>
+    </w:p>
+    <w:p>
+      <w:pPr>
+        <w:rPr>
+          <w:rFonts w:ascii="Times New Roman" w:hAnsi="Times New Roman" w:cs="Times New Roman"/>
+          <w:sz w:val="28"/>
+          <w:szCs w:val="28"/>
+        </w:rPr>
+      </w:pPr>
+      <w:r>
+        <w:rPr>
+          <w:rFonts w:ascii="Times New Roman" w:hAnsi="Times New Roman" w:cs="Times New Roman"/>
+          <w:sz w:val="28"/>
+          <w:szCs w:val="28"/>
+        </w:rPr>
+        <w:t xml:space="preserve">Open a terminal window here in VS code and run these commands one by one. First we run Git in it and this will initialize a Git repository in this project a repository is like a database that holds snapshots of our project. So as we code as we make changes, we take snapshots and store them in this repository. Then later we can go back to these snapshots. We can see what changes we have made and so on. So first we run git in it, then we run git add period. This will add all the modified files in a staging area, so they're ready for committing to Git. And finally we run git commit M for adding a message. And here in double codes we specify a message for your first commit use initial commit like this. So with this comment we create a snapshot of our project and store it in our Git repository. Now let me show you something if you're on git log. </w:t>
+      </w:r>
+    </w:p>
+    <w:p>
+      <w:pPr>
+        <w:rPr>
+          <w:rFonts w:ascii="Times New Roman" w:hAnsi="Times New Roman" w:cs="Times New Roman"/>
+          <w:sz w:val="28"/>
+          <w:szCs w:val="28"/>
+        </w:rPr>
+      </w:pPr>
+      <w:r>
+        <w:rPr>
+          <w:rFonts w:ascii="Times New Roman" w:hAnsi="Times New Roman" w:cs="Times New Roman"/>
+          <w:sz w:val="28"/>
+          <w:szCs w:val="28"/>
+        </w:rPr>
+        <w:t xml:space="preserve">One line we can see all the comments we have made so far, so here are my commits. As I'm recording this course after each lesson I make a commit. So this is the history of my project at any time. If I make mistakes. I can go back to </w:t>
+      </w:r>
+      <w:r>
+        <w:rPr>
+          <w:rFonts w:ascii="Times New Roman" w:hAnsi="Times New Roman" w:cs="Times New Roman"/>
+          <w:sz w:val="28"/>
+          <w:szCs w:val="28"/>
+        </w:rPr>
+        <w:lastRenderedPageBreak/>
+        <w:t>a previous snapshot and do something all right. Now me press Q to get out of this all right. So this is the basics of GIT. Again, if you want to learn more. I have a complete course on my website. Next we're going to talk about H</w:t>
+      </w:r>
+      <w:r>
+        <w:rPr>
+          <w:rFonts w:ascii="Times New Roman" w:hAnsi="Times New Roman" w:cs="Times New Roman"/>
+          <w:sz w:val="28"/>
+          <w:szCs w:val="28"/>
+        </w:rPr>
+        <w:t>eroku</w:t>
+      </w:r>
+      <w:r>
+        <w:rPr>
+          <w:rFonts w:ascii="Times New Roman" w:hAnsi="Times New Roman" w:cs="Times New Roman"/>
+          <w:sz w:val="28"/>
+          <w:szCs w:val="28"/>
+        </w:rPr>
+        <w:t>.</w:t>
+      </w:r>
+    </w:p>
+    <w:p>
+      <w:pPr>
+        <w:rPr>
+          <w:rFonts w:ascii="Times New Roman" w:hAnsi="Times New Roman" w:cs="Times New Roman"/>
+          <w:sz w:val="28"/>
+          <w:szCs w:val="28"/>
+        </w:rPr>
+      </w:pPr>
+    </w:p>
+    <w:p>
+      <w:pPr>
+        <w:rPr>
+          <w:rFonts w:ascii="Times New Roman" w:hAnsi="Times New Roman" w:cs="Times New Roman"/>
+          <w:sz w:val="28"/>
+          <w:szCs w:val="28"/>
+        </w:rPr>
+      </w:pPr>
+    </w:p>
+    <w:p>
+      <w:pPr>
+        <w:rPr>
+          <w:rFonts w:ascii="Times New Roman" w:hAnsi="Times New Roman" w:cs="Times New Roman"/>
+          <w:sz w:val="28"/>
+          <w:szCs w:val="28"/>
+        </w:rPr>
+      </w:pPr>
+      <w:r>
+        <w:rPr>
+          <w:rFonts w:ascii="Times New Roman" w:hAnsi="Times New Roman" w:cs="Times New Roman"/>
+          <w:sz w:val="28"/>
+          <w:szCs w:val="28"/>
+        </w:rPr>
+        <w:t>Getting Started with Heroku:</w:t>
+      </w:r>
+    </w:p>
+    <w:p>
+      <w:pPr>
+        <w:rPr>
+          <w:rFonts w:ascii="Times New Roman" w:hAnsi="Times New Roman" w:cs="Times New Roman"/>
+          <w:sz w:val="28"/>
+          <w:szCs w:val="28"/>
+        </w:rPr>
+      </w:pPr>
+      <w:r>
+        <w:rPr>
+          <w:rFonts w:ascii="Times New Roman" w:hAnsi="Times New Roman" w:cs="Times New Roman"/>
+          <w:sz w:val="28"/>
+          <w:szCs w:val="28"/>
+        </w:rPr>
+        <w:t xml:space="preserve">All right to deploy our application to Heroku. First we need to create an account, so if you don't have a Heroku account, head over to heroku.com and sign up. It's free and it takes only a minute. Once you do that, then you need to download Heroically CLI or command-line interface. We use Heroically CLI for managing and scaling our application. So if you Google heroically CLI you will find this page decanter do. hero.com sla. Articles. Cli. On this page you can find the installation instructions for different operating systems. Again, this is very simple. It's going to take only a couple of minutes, so install this, then open a terminal window and run Heroku version. This verifies that you have installed Heroku CLI properly. If you encounter any errors just Google it or you can use our forum for troubleshooting. Now we need to login sub i run hero login ok. It says. Press any key to open the browser. Let's go OK. Now I'm going to log in. </w:t>
+      </w:r>
+    </w:p>
+    <w:p>
+      <w:pPr>
+        <w:rPr>
+          <w:rFonts w:ascii="Times New Roman" w:hAnsi="Times New Roman" w:cs="Times New Roman"/>
+          <w:sz w:val="28"/>
+          <w:szCs w:val="28"/>
+        </w:rPr>
+      </w:pPr>
+      <w:r>
+        <w:rPr>
+          <w:rFonts w:ascii="Times New Roman" w:hAnsi="Times New Roman" w:cs="Times New Roman"/>
+          <w:sz w:val="28"/>
+          <w:szCs w:val="28"/>
+        </w:rPr>
+        <w:t xml:space="preserve">All right I'm logged in so now we can close this page and get back to our CLI. So here we are I'm logged in as programming with Mosh Gmail, dot com. So go ahead and follow these steps. In the next lesson we're going to create our first </w:t>
+      </w:r>
+      <w:r>
+        <w:rPr>
+          <w:rFonts w:ascii="Times New Roman" w:hAnsi="Times New Roman" w:cs="Times New Roman"/>
+          <w:sz w:val="28"/>
+          <w:szCs w:val="28"/>
+        </w:rPr>
+        <w:t>Heroku app</w:t>
+      </w:r>
+      <w:r>
+        <w:rPr>
+          <w:rFonts w:ascii="Times New Roman" w:hAnsi="Times New Roman" w:cs="Times New Roman"/>
+          <w:sz w:val="28"/>
+          <w:szCs w:val="28"/>
+        </w:rPr>
+        <w:t>.</w:t>
+      </w:r>
+      <w:r>
+        <w:rPr>
+          <w:rFonts w:ascii="Times New Roman" w:hAnsi="Times New Roman" w:cs="Times New Roman"/>
+          <w:sz w:val="28"/>
+          <w:szCs w:val="28"/>
+        </w:rPr>
+        <w:br/>
+      </w:r>
+      <w:r>
+        <w:rPr>
+          <w:rFonts w:ascii="Times New Roman" w:hAnsi="Times New Roman" w:cs="Times New Roman"/>
+          <w:sz w:val="28"/>
+          <w:szCs w:val="28"/>
+        </w:rPr>
+        <w:br/>
+      </w:r>
+      <w:r>
+        <w:rPr>
+          <w:rFonts w:ascii="Times New Roman" w:hAnsi="Times New Roman" w:cs="Times New Roman"/>
+          <w:sz w:val="28"/>
+          <w:szCs w:val="28"/>
+        </w:rPr>
+        <w:br/>
+      </w:r>
+      <w:r>
+        <w:rPr>
+          <w:rFonts w:ascii="Times New Roman" w:hAnsi="Times New Roman" w:cs="Times New Roman"/>
+          <w:sz w:val="28"/>
+          <w:szCs w:val="28"/>
+        </w:rPr>
+        <w:br/>
+      </w:r>
+    </w:p>
+    <w:p>
+      <w:pPr>
+        <w:rPr>
+          <w:rFonts w:ascii="Times New Roman" w:hAnsi="Times New Roman" w:cs="Times New Roman"/>
+          <w:sz w:val="28"/>
+          <w:szCs w:val="28"/>
+        </w:rPr>
+      </w:pPr>
+      <w:r>
+        <w:rPr>
+          <w:rFonts w:ascii="Times New Roman" w:hAnsi="Times New Roman" w:cs="Times New Roman"/>
+          <w:sz w:val="28"/>
+          <w:szCs w:val="28"/>
+        </w:rPr>
+        <w:br/>
+      </w:r>
+      <w:r>
+        <w:rPr>
+          <w:rFonts w:ascii="Times New Roman" w:hAnsi="Times New Roman" w:cs="Times New Roman"/>
+          <w:sz w:val="28"/>
+          <w:szCs w:val="28"/>
+        </w:rPr>
+        <w:br/>
+      </w:r>
+      <w:r>
+        <w:rPr>
+          <w:rFonts w:ascii="Times New Roman" w:hAnsi="Times New Roman" w:cs="Times New Roman"/>
+          <w:sz w:val="28"/>
+          <w:szCs w:val="28"/>
+        </w:rPr>
+        <w:t>Creating a Heroku App:</w:t>
+      </w:r>
+    </w:p>
+    <w:p>
+      <w:pPr>
+        <w:rPr>
+          <w:rFonts w:ascii="Times New Roman" w:hAnsi="Times New Roman" w:cs="Times New Roman"/>
+          <w:sz w:val="28"/>
+          <w:szCs w:val="28"/>
+        </w:rPr>
+      </w:pPr>
+      <w:r>
+        <w:rPr>
+          <w:rFonts w:ascii="Times New Roman" w:hAnsi="Times New Roman" w:cs="Times New Roman"/>
+          <w:sz w:val="28"/>
+          <w:szCs w:val="28"/>
+        </w:rPr>
+        <w:t xml:space="preserve">All right now we need to create a hero CRA and for that we run Heroku, create and give our app a unique name. I'm going to go with Mosh by prod meaning this is our production environment. So with this convention later we can come back and create another app called Mosh y SDG. This will be our staging environment. Okay, so let's go with prod. Of course you need to come up with your own unniquename, so let's go ahead. </w:t>
+      </w:r>
+    </w:p>
+    <w:p>
+      <w:pPr>
+        <w:rPr>
+          <w:rFonts w:ascii="Times New Roman" w:hAnsi="Times New Roman" w:cs="Times New Roman"/>
+          <w:sz w:val="28"/>
+          <w:szCs w:val="28"/>
+        </w:rPr>
+      </w:pPr>
+      <w:r>
+        <w:rPr>
+          <w:rFonts w:ascii="Times New Roman" w:hAnsi="Times New Roman" w:cs="Times New Roman"/>
+          <w:sz w:val="28"/>
+          <w:szCs w:val="28"/>
+        </w:rPr>
+        <w:lastRenderedPageBreak/>
+        <w:t xml:space="preserve">So two things happened here. First, heroically. CLI created an app at this domain mo by prod herkical.com. So our app is going to be hosted here. The second thing that happened under the hood is that Herut Cli created a git repository for us at this address. Git do har dot cosh prod git. So now we have two git repository. One is our local repository sitting on this machine, the other is at this address. Now why do we need to git repositories? Well, when we are ready for deploying our application, we push our commits or snapshots from our local repository to this remote git repository. Now Heroku is constantly watching this repository. So anytime our code gets updated there. Heroku checks out the latest code, builds our application and deploys it as simple as that. Right now that we have created an app, we need to make a small change in our production configuration. So let's go to pro pi. </w:t>
+      </w:r>
+    </w:p>
+    <w:p>
+      <w:pPr>
+        <w:rPr>
+          <w:rFonts w:ascii="Times New Roman" w:hAnsi="Times New Roman" w:cs="Times New Roman"/>
+          <w:sz w:val="28"/>
+          <w:szCs w:val="28"/>
+        </w:rPr>
+      </w:pPr>
+      <w:r>
+        <w:rPr>
+          <w:rFonts w:ascii="Times New Roman" w:hAnsi="Times New Roman" w:cs="Times New Roman"/>
+          <w:sz w:val="28"/>
+          <w:szCs w:val="28"/>
+        </w:rPr>
+        <w:t>Earlier we talked about Allowed Hosts. I told you that here we list all the domains that can serve our application. So now we need to add this domain to that list, so copy and add it here now. Note that this is not starting with HTTP or HTTPS and it doesn't have a trading slash. Just the domain name OK. So we're done with this step. Next, we're going to set our environment variables.</w:t>
+      </w:r>
+    </w:p>
+    <w:p>
+      <w:pPr>
+        <w:rPr>
+          <w:rFonts w:ascii="Times New Roman" w:hAnsi="Times New Roman" w:cs="Times New Roman"/>
+          <w:sz w:val="28"/>
+          <w:szCs w:val="28"/>
+        </w:rPr>
+      </w:pPr>
+    </w:p>
+    <w:p>
+      <w:pPr>
+        <w:rPr>
+          <w:rFonts w:ascii="Times New Roman" w:hAnsi="Times New Roman" w:cs="Times New Roman"/>
+          <w:sz w:val="28"/>
+          <w:szCs w:val="28"/>
+        </w:rPr>
+      </w:pPr>
+    </w:p>
+    <w:p>
+      <w:pPr>
+        <w:rPr>
+          <w:rFonts w:ascii="Times New Roman" w:hAnsi="Times New Roman" w:cs="Times New Roman"/>
+          <w:sz w:val="28"/>
+          <w:szCs w:val="28"/>
+        </w:rPr>
+      </w:pPr>
+    </w:p>
+    <w:p>
+      <w:pPr>
+        <w:rPr>
+          <w:rFonts w:ascii="Times New Roman" w:hAnsi="Times New Roman" w:cs="Times New Roman"/>
+          <w:sz w:val="28"/>
+          <w:szCs w:val="28"/>
+        </w:rPr>
+      </w:pPr>
+    </w:p>
+    <w:p>
+      <w:pPr>
+        <w:rPr>
+          <w:rFonts w:ascii="Times New Roman" w:hAnsi="Times New Roman" w:cs="Times New Roman"/>
+          <w:sz w:val="28"/>
+          <w:szCs w:val="28"/>
+        </w:rPr>
+      </w:pPr>
+      <w:r>
+        <w:rPr>
+          <w:rFonts w:ascii="Times New Roman" w:hAnsi="Times New Roman" w:cs="Times New Roman"/>
+          <w:sz w:val="28"/>
+          <w:szCs w:val="28"/>
+        </w:rPr>
+        <w:t>Setting Environment Variables:</w:t>
+      </w:r>
+      <w:r>
+        <w:rPr>
+          <w:rFonts w:ascii="Times New Roman" w:hAnsi="Times New Roman" w:cs="Times New Roman"/>
+          <w:sz w:val="28"/>
+          <w:szCs w:val="28"/>
+        </w:rPr>
+        <w:br/>
+      </w:r>
+      <w:r>
+        <w:rPr>
+          <w:rFonts w:ascii="Times New Roman" w:hAnsi="Times New Roman" w:cs="Times New Roman"/>
+          <w:sz w:val="28"/>
+          <w:szCs w:val="28"/>
+        </w:rPr>
+        <w:t xml:space="preserve">So in this production configuration file we are reading an environment variable called Secret key. So now we need to set this on Heroku. But first we need to generate a secret key. Now there are many different tools available online. The one I'm going to use in this lesson is available at this address. Dj ecr etty. Ir. I have no idea how to read this. I don't know if this is an Iranian website or what, but this is a beautiful website. I totally love it, so we generate a secret key. Now this is copied to Clipboard, so then we open a terminal window and run Heroku configke coon set. Here we type our environment variable which is secret key followed by an Echos sign. Now before we paste the key we need to wrap it in single cotes like this, ok. Let's go ahead. </w:t>
+      </w:r>
+    </w:p>
+    <w:p>
+      <w:pPr>
+        <w:rPr>
+          <w:rFonts w:ascii="Times New Roman" w:hAnsi="Times New Roman" w:cs="Times New Roman"/>
+          <w:sz w:val="28"/>
+          <w:szCs w:val="28"/>
+        </w:rPr>
+      </w:pPr>
+      <w:r>
+        <w:rPr>
+          <w:rFonts w:ascii="Times New Roman" w:hAnsi="Times New Roman" w:cs="Times New Roman"/>
+          <w:sz w:val="28"/>
+          <w:szCs w:val="28"/>
+        </w:rPr>
+        <w:t xml:space="preserve">Good this is set now we should also set another environment variable called Django settings module. Let me explain why, so let's go to WGI pi. So earlier I told you that in this module we're giving this environment variable at default value. So if this is not set, we set it to storefront the settings de. Now this is only for development on production. We should set this to point to our production </w:t>
+      </w:r>
+      <w:r>
+        <w:rPr>
+          <w:rFonts w:ascii="Times New Roman" w:hAnsi="Times New Roman" w:cs="Times New Roman"/>
+          <w:sz w:val="28"/>
+          <w:szCs w:val="28"/>
+        </w:rPr>
+        <w:lastRenderedPageBreak/>
+        <w:t>configuration file. So back to the terminal let's run heroku. Confit. Set djanle. Underline settings on theline module make sure to swell it properly. Otherwise things are not going to work. So we set this to storefront settings pro. Let's go ahead. Good so our environment variables are set. Next were to create a special file called pro</w:t>
+      </w:r>
+      <w:r>
+        <w:rPr>
+          <w:rFonts w:ascii="Times New Roman" w:hAnsi="Times New Roman" w:cs="Times New Roman"/>
+          <w:sz w:val="28"/>
+          <w:szCs w:val="28"/>
+        </w:rPr>
+        <w:t xml:space="preserve">c </w:t>
+      </w:r>
+      <w:r>
+        <w:rPr>
+          <w:rFonts w:ascii="Times New Roman" w:hAnsi="Times New Roman" w:cs="Times New Roman"/>
+          <w:sz w:val="28"/>
+          <w:szCs w:val="28"/>
+        </w:rPr>
+        <w:t>file.</w:t>
+      </w:r>
+    </w:p>
+    <w:p>
+      <w:pPr>
+        <w:rPr>
+          <w:rFonts w:ascii="Times New Roman" w:hAnsi="Times New Roman" w:cs="Times New Roman"/>
+          <w:sz w:val="28"/>
+          <w:szCs w:val="28"/>
+        </w:rPr>
+      </w:pPr>
+    </w:p>
+    <w:p>
+      <w:pPr>
+        <w:rPr>
+          <w:rFonts w:ascii="Times New Roman" w:hAnsi="Times New Roman" w:cs="Times New Roman"/>
+          <w:sz w:val="28"/>
+          <w:szCs w:val="28"/>
+        </w:rPr>
+      </w:pPr>
+    </w:p>
+    <w:p>
+      <w:pPr>
+        <w:rPr>
+          <w:rFonts w:ascii="Times New Roman" w:hAnsi="Times New Roman" w:cs="Times New Roman"/>
+          <w:sz w:val="28"/>
+          <w:szCs w:val="28"/>
+        </w:rPr>
+      </w:pPr>
+    </w:p>
+    <w:p>
+      <w:pPr>
+        <w:rPr>
+          <w:rFonts w:ascii="Times New Roman" w:hAnsi="Times New Roman" w:cs="Times New Roman"/>
+          <w:sz w:val="28"/>
+          <w:szCs w:val="28"/>
+        </w:rPr>
+      </w:pPr>
+    </w:p>
+    <w:p>
+      <w:r>
+        <w:rPr>
+          <w:rFonts w:ascii="Times New Roman" w:hAnsi="Times New Roman" w:cs="Times New Roman"/>
+          <w:sz w:val="28"/>
+          <w:szCs w:val="28"/>
+        </w:rPr>
+        <w:t>Creating a Procfile:</w:t>
+      </w:r>
+      <w:r>
+        <w:t xml:space="preserve"> </w:t>
+      </w:r>
+    </w:p>
+    <w:p>
+      <w:pPr>
+        <w:rPr>
+          <w:rFonts w:ascii="Times New Roman" w:hAnsi="Times New Roman" w:cs="Times New Roman"/>
+          <w:sz w:val="28"/>
+          <w:szCs w:val="28"/>
+        </w:rPr>
+      </w:pPr>
+      <w:r>
+        <w:rPr>
+          <w:rFonts w:ascii="Times New Roman" w:hAnsi="Times New Roman" w:cs="Times New Roman"/>
+          <w:sz w:val="28"/>
+          <w:szCs w:val="28"/>
+        </w:rPr>
+        <w:t xml:space="preserve">All right now we need to create a special file for telling Heroku how to start our application. So here in the root folder we add a new file called PRO file that is short for process file. Now make sure to spell it exactly as you see. So the P should be capital and all the other letters are lowercase. And also here we don't have an extension just a file. Lay ok. With this process file we can tell hieruku how to start our application. So first we type release colon and here we type the command that should be executed when releasing our application. So at this point we want to run our migrations. So we run Python, manage pi, migrate. So every time we deploy our migrations will run automatically. Now some people don't like automatic migrations, they prefer to execute them manually. If you're one of those people you don't need this command. Later I will show you how to run migrations. Manual okay. </w:t>
+      </w:r>
+    </w:p>
+    <w:p>
+      <w:pPr>
+        <w:rPr>
+          <w:rFonts w:ascii="Times New Roman" w:hAnsi="Times New Roman" w:cs="Times New Roman"/>
+          <w:sz w:val="28"/>
+          <w:szCs w:val="28"/>
+        </w:rPr>
+      </w:pPr>
+      <w:r>
+        <w:rPr>
+          <w:rFonts w:ascii="Times New Roman" w:hAnsi="Times New Roman" w:cs="Times New Roman"/>
+          <w:sz w:val="28"/>
+          <w:szCs w:val="28"/>
+        </w:rPr>
+        <w:t>Now to start our application we need a web process so we type webtoon and then we type the command for starting this web process. Now how are we going to start our application using G. Unicorn so we type G. Unicorn storefront do whisky ok. Now in addition to this web process we also need a worker or a background process for running cell jobs. So worker Colon and here we type Celery dash a storefront worker nothing magical. Here this is the exact same command that we executed earlier to start a Chery worker process on our development machine O. So now with this profile we are telling Hieruku. Every time our application is released this command should be executed and many two processes. One is a web process and the other is a working process. Next we're going to talk about setting up our database.</w:t>
+      </w:r>
+    </w:p>
+    <w:p>
+      <w:pPr>
+        <w:rPr>
+          <w:rFonts w:ascii="Times New Roman" w:hAnsi="Times New Roman" w:cs="Times New Roman"/>
+          <w:sz w:val="28"/>
+          <w:szCs w:val="28"/>
+        </w:rPr>
+      </w:pPr>
+    </w:p>
+    <w:p>
+      <w:pPr>
+        <w:rPr>
+          <w:rFonts w:ascii="Times New Roman" w:hAnsi="Times New Roman" w:cs="Times New Roman"/>
+          <w:sz w:val="28"/>
+          <w:szCs w:val="28"/>
+        </w:rPr>
+      </w:pPr>
+    </w:p>
+    <w:p>
+      <w:pPr>
+        <w:rPr>
+          <w:rFonts w:ascii="Times New Roman" w:hAnsi="Times New Roman" w:cs="Times New Roman"/>
+          <w:sz w:val="28"/>
+          <w:szCs w:val="28"/>
+        </w:rPr>
+      </w:pPr>
+    </w:p>
+    <w:p>
+      <w:pPr>
+        <w:rPr>
+          <w:rFonts w:ascii="Times New Roman" w:hAnsi="Times New Roman" w:cs="Times New Roman"/>
+          <w:sz w:val="28"/>
+          <w:szCs w:val="28"/>
+        </w:rPr>
+      </w:pPr>
+      <w:r>
+        <w:rPr>
+          <w:rFonts w:ascii="Times New Roman" w:hAnsi="Times New Roman" w:cs="Times New Roman"/>
+          <w:sz w:val="28"/>
+          <w:szCs w:val="28"/>
+        </w:rPr>
+        <w:t>Provisioning a MySQL Database:</w:t>
+      </w:r>
+      <w:r>
+        <w:rPr>
+          <w:rFonts w:ascii="Times New Roman" w:hAnsi="Times New Roman" w:cs="Times New Roman"/>
+          <w:sz w:val="28"/>
+          <w:szCs w:val="28"/>
+        </w:rPr>
+        <w:br/>
+      </w:r>
+      <w:r>
+        <w:rPr>
+          <w:rFonts w:ascii="Times New Roman" w:hAnsi="Times New Roman" w:cs="Times New Roman"/>
+          <w:sz w:val="28"/>
+          <w:szCs w:val="28"/>
+        </w:rPr>
+        <w:t xml:space="preserve">All right now let's see how we can provision a mysql database so head over to Dashboard hark do SLA apps. On this page we can see our apps so let's go to this app. Now we need to configure add-ons. So Heroku has partnership with a lot of companies, famous companies that provide tools like databa management systems, cash servers, email servers and so on. So in this section we can easily add these services to our app using literally one click. Let me show you, so let's go to configure add-ons. Now in this box we search for clear mysql so this is a provider of mysql in the cloud. Now we can also look at complete list of Hero add-ons on this page. So on the left we can see categories. For example, if you're looking for a login service or a monitoring service, we can see what partnerships are available here. We can add any of these services to our app using one click, so back to this page. </w:t>
+      </w:r>
+    </w:p>
+    <w:p>
+      <w:pPr>
+        <w:rPr>
+          <w:rFonts w:ascii="Times New Roman" w:hAnsi="Times New Roman" w:cs="Times New Roman"/>
+          <w:sz w:val="28"/>
+          <w:szCs w:val="28"/>
+        </w:rPr>
+      </w:pPr>
+      <w:r>
+        <w:rPr>
+          <w:rFonts w:ascii="Times New Roman" w:hAnsi="Times New Roman" w:cs="Times New Roman"/>
+          <w:sz w:val="28"/>
+          <w:szCs w:val="28"/>
+        </w:rPr>
+        <w:t xml:space="preserve">We search for clear mysql, ok. Now here we have different plans. We have the Ignite plan which is free. This is just for testing, so don't use it for a serious application. For anything serious you have to pay. So we have different plans. You can read about them and their features on your own. So for this lesson I'm going to select ignite that is free and submit. Order, form. </w:t>
+      </w:r>
+    </w:p>
+    <w:p>
+      <w:pPr>
+        <w:rPr>
+          <w:rFonts w:ascii="Times New Roman" w:hAnsi="Times New Roman" w:cs="Times New Roman"/>
+          <w:sz w:val="28"/>
+          <w:szCs w:val="28"/>
+        </w:rPr>
+      </w:pPr>
+      <w:r>
+        <w:rPr>
+          <w:rFonts w:ascii="Times New Roman" w:hAnsi="Times New Roman" w:cs="Times New Roman"/>
+          <w:sz w:val="28"/>
+          <w:szCs w:val="28"/>
+        </w:rPr>
+        <w:t xml:space="preserve">All right clear DB isiced now here the terminal. Let's run. Peruku confit. This shows all our configuration settings or environment variables. So now we have a new environment variable called clear databa URL. So look at this URL. It starts with mus URL. Now we need to copy this all the way except the last part. So here we have question mark. Reconnect equals. True, this is only for Ruby on Rails applications. It doesn't work for Django, so we're going to copy this entire connection string except the last part and then store this in a separate environment variable. So we type Heroku confit set. We're going to call this variable database under the URL and set it to the PAT. </w:t>
+      </w:r>
+    </w:p>
+    <w:p>
+      <w:pPr>
+        <w:rPr>
+          <w:rFonts w:ascii="Times New Roman" w:hAnsi="Times New Roman" w:cs="Times New Roman"/>
+          <w:sz w:val="28"/>
+          <w:szCs w:val="28"/>
+        </w:rPr>
+      </w:pPr>
+      <w:r>
+        <w:rPr>
+          <w:rFonts w:ascii="Times New Roman" w:hAnsi="Times New Roman" w:cs="Times New Roman"/>
+          <w:sz w:val="28"/>
+          <w:szCs w:val="28"/>
+        </w:rPr>
+        <w:t xml:space="preserve">Good now we need to configure our database using this connection string. So let's go to our development configuration file. Look in our development environment we explicitly set these settings like the name of our database, the server, the user and password. For production we are not going to explicitly set these parameters. Instead we're going to create this object from that connection string that is stored in an environment variable. And for that we need to install a separate library. So here in the terminal we're on PPM installed DJ database, url. </w:t>
+      </w:r>
+    </w:p>
+    <w:p>
+      <w:pPr>
+        <w:rPr>
+          <w:rFonts w:ascii="Times New Roman" w:hAnsi="Times New Roman" w:cs="Times New Roman"/>
+          <w:sz w:val="28"/>
+          <w:szCs w:val="28"/>
+        </w:rPr>
+      </w:pPr>
+      <w:r>
+        <w:rPr>
+          <w:rFonts w:ascii="Times New Roman" w:hAnsi="Times New Roman" w:cs="Times New Roman"/>
+          <w:sz w:val="28"/>
+          <w:szCs w:val="28"/>
+        </w:rPr>
+        <w:t xml:space="preserve">All right good. Now let's go back to our development. Configure settings and copy the section. Now let's go to production configuration file. Paste this and </w:t>
+      </w:r>
+      <w:r>
+        <w:rPr>
+          <w:rFonts w:ascii="Times New Roman" w:hAnsi="Times New Roman" w:cs="Times New Roman"/>
+          <w:sz w:val="28"/>
+          <w:szCs w:val="28"/>
+        </w:rPr>
+        <w:lastRenderedPageBreak/>
+        <w:t>remove this dictionary in front of default in this file. First we're going to import dj underlining databa URL. In this module we have a function called confit. This function looks for an environment variable called databa. URL. So it will rate this variable. It will parse that connection string and return a dictionary that we can use right here ok. So this is how we provision a my squarely database. Next we're going to provision a Red</w:t>
+      </w:r>
+      <w:r>
+        <w:rPr>
+          <w:rFonts w:ascii="Times New Roman" w:hAnsi="Times New Roman" w:cs="Times New Roman"/>
+          <w:sz w:val="28"/>
+          <w:szCs w:val="28"/>
+        </w:rPr>
+        <w:t>i</w:t>
+      </w:r>
+      <w:r>
+        <w:rPr>
+          <w:rFonts w:ascii="Times New Roman" w:hAnsi="Times New Roman" w:cs="Times New Roman"/>
+          <w:sz w:val="28"/>
+          <w:szCs w:val="28"/>
+        </w:rPr>
+        <w:t>s instance.</w:t>
+      </w:r>
+    </w:p>
+    <w:p>
+      <w:pPr>
+        <w:rPr>
+          <w:rFonts w:ascii="Times New Roman" w:hAnsi="Times New Roman" w:cs="Times New Roman"/>
+          <w:sz w:val="28"/>
+          <w:szCs w:val="28"/>
+        </w:rPr>
+      </w:pPr>
+    </w:p>
+    <w:p>
+      <w:pPr>
+        <w:rPr>
+          <w:rFonts w:ascii="Times New Roman" w:hAnsi="Times New Roman" w:cs="Times New Roman"/>
+          <w:sz w:val="28"/>
+          <w:szCs w:val="28"/>
+        </w:rPr>
+      </w:pPr>
+    </w:p>
+    <w:p>
+      <w:pPr>
+        <w:rPr>
+          <w:rFonts w:ascii="Times New Roman" w:hAnsi="Times New Roman" w:cs="Times New Roman"/>
+          <w:sz w:val="28"/>
+          <w:szCs w:val="28"/>
+        </w:rPr>
+      </w:pPr>
+    </w:p>
+    <w:p>
+      <w:pPr>
+        <w:rPr>
+          <w:rFonts w:ascii="Times New Roman" w:hAnsi="Times New Roman" w:cs="Times New Roman"/>
+          <w:sz w:val="28"/>
+          <w:szCs w:val="28"/>
+        </w:rPr>
+      </w:pPr>
+    </w:p>
+    <w:p>
+      <w:pPr>
+        <w:rPr>
+          <w:rFonts w:ascii="Times New Roman" w:hAnsi="Times New Roman" w:cs="Times New Roman"/>
+          <w:sz w:val="28"/>
+          <w:szCs w:val="28"/>
+        </w:rPr>
+      </w:pPr>
+      <w:r>
+        <w:rPr>
+          <w:rFonts w:ascii="Times New Roman" w:hAnsi="Times New Roman" w:cs="Times New Roman"/>
+          <w:sz w:val="28"/>
+          <w:szCs w:val="28"/>
+        </w:rPr>
+        <w:t>Provisioning a Redis Instance:</w:t>
+      </w:r>
+    </w:p>
+    <w:p>
+      <w:pPr>
+        <w:rPr>
+          <w:rFonts w:ascii="Times New Roman" w:hAnsi="Times New Roman" w:cs="Times New Roman"/>
+          <w:sz w:val="28"/>
+          <w:szCs w:val="28"/>
+        </w:rPr>
+      </w:pPr>
+      <w:r>
+        <w:rPr>
+          <w:rFonts w:ascii="Times New Roman" w:hAnsi="Times New Roman" w:cs="Times New Roman"/>
+          <w:sz w:val="28"/>
+          <w:szCs w:val="28"/>
+        </w:rPr>
+        <w:t xml:space="preserve">All right hearing our common configuration file. Look, there are two places where we're using REDS. We are using it as a message broker for sellering and also for caching. Now. In this implementation, we are using two different databases. So Databa number two is used for caching, whereas Databa number one is used as a message broker now. When provisioning at REDS instance on Heroku, we get only one database. So if you want to separate these, you have to provision two REDS instances. And of course that's going to cost you double now. In this case, there's really no issue with merging these into one database. Because reddish databases are not like relational databases, they're key value stores. So a database contains a bunch of key value pairs. So there is really no harm in using the same database both as a message broker and also as a cache. If you have strong reasons for separating this, of course you can do so, but you have to pay extra for it now back to our Heroku dashboard, let's find another add-on called REDS. So we're going to add Heroku redisor app. </w:t>
+      </w:r>
+    </w:p>
+    <w:p>
+      <w:pPr>
+        <w:rPr>
+          <w:rFonts w:ascii="Times New Roman" w:hAnsi="Times New Roman" w:cs="Times New Roman"/>
+          <w:sz w:val="28"/>
+          <w:szCs w:val="28"/>
+        </w:rPr>
+      </w:pPr>
+      <w:r>
+        <w:rPr>
+          <w:rFonts w:ascii="Times New Roman" w:hAnsi="Times New Roman" w:cs="Times New Roman"/>
+          <w:sz w:val="28"/>
+          <w:szCs w:val="28"/>
+        </w:rPr>
+        <w:t xml:space="preserve">Ok again we have different plans. We have a free plan as well as other plans that start from 15 dollars to 19 thousand dollars. So let's go with a free plan and submit order. For. </w:t>
+      </w:r>
+    </w:p>
+    <w:p>
+      <w:pPr>
+        <w:rPr>
+          <w:rFonts w:ascii="Times New Roman" w:hAnsi="Times New Roman" w:cs="Times New Roman"/>
+          <w:sz w:val="28"/>
+          <w:szCs w:val="28"/>
+        </w:rPr>
+      </w:pPr>
+      <w:r>
+        <w:rPr>
+          <w:rFonts w:ascii="Times New Roman" w:hAnsi="Times New Roman" w:cs="Times New Roman"/>
+          <w:sz w:val="28"/>
+          <w:szCs w:val="28"/>
+        </w:rPr>
+        <w:t xml:space="preserve">Now provisioning a Reds instance is going to take a few minutes roughly around five to ten minutes, so I'm going to pause the recording and come back later. </w:t>
+      </w:r>
+    </w:p>
+    <w:p>
+      <w:pPr>
+        <w:rPr>
+          <w:rFonts w:ascii="Times New Roman" w:hAnsi="Times New Roman" w:cs="Times New Roman"/>
+          <w:sz w:val="28"/>
+          <w:szCs w:val="28"/>
+        </w:rPr>
+      </w:pPr>
+      <w:r>
+        <w:rPr>
+          <w:rFonts w:ascii="Times New Roman" w:hAnsi="Times New Roman" w:cs="Times New Roman"/>
+          <w:sz w:val="28"/>
+          <w:szCs w:val="28"/>
+        </w:rPr>
+        <w:t xml:space="preserve">All right my Reds instance is provision. So now back in the terminal let's run Heroku confit. So we have a new environment variable called Reds URL. In production we're going to use this variable so back to our common configuration file we need to move out a couple of settings from this file. The first one is Celery Broker URL. I'm going to move this to DEV and Prod now </w:t>
+      </w:r>
+      <w:r>
+        <w:rPr>
+          <w:rFonts w:ascii="Times New Roman" w:hAnsi="Times New Roman" w:cs="Times New Roman"/>
+          <w:sz w:val="28"/>
+          <w:szCs w:val="28"/>
+        </w:rPr>
+        <w:lastRenderedPageBreak/>
+        <w:t>technically we didn't have to move this to Dev. We could simply override it in Pro but I prefer to have all environment specific configure in different files so this was one setting. The other setting is the configuration of our cache. So let's move this out to Dev and Pro OK. Now in production. First we're going to read Reds URL as an environment variable so OS do environment variable reds URL O. Then we're going to use that in two places. Here's one and here's another instance good. So our reddish instance is ready. Next we're going to provision an SMTP server.</w:t>
+      </w:r>
+    </w:p>
+    <w:p>
+      <w:pPr>
+        <w:rPr>
+          <w:rFonts w:ascii="Times New Roman" w:hAnsi="Times New Roman" w:cs="Times New Roman"/>
+          <w:sz w:val="28"/>
+          <w:szCs w:val="28"/>
+        </w:rPr>
+      </w:pPr>
+    </w:p>
+    <w:p>
+      <w:pPr>
+        <w:rPr>
+          <w:rFonts w:ascii="Times New Roman" w:hAnsi="Times New Roman" w:cs="Times New Roman"/>
+          <w:sz w:val="28"/>
+          <w:szCs w:val="28"/>
+        </w:rPr>
+      </w:pPr>
+    </w:p>
+    <w:p>
+      <w:pPr>
+        <w:rPr>
+          <w:rFonts w:ascii="Times New Roman" w:hAnsi="Times New Roman" w:cs="Times New Roman"/>
+          <w:sz w:val="28"/>
+          <w:szCs w:val="28"/>
+        </w:rPr>
+      </w:pPr>
+    </w:p>
+    <w:p>
+      <w:pPr>
+        <w:rPr>
+          <w:rFonts w:ascii="Times New Roman" w:hAnsi="Times New Roman" w:cs="Times New Roman"/>
+          <w:sz w:val="28"/>
+          <w:szCs w:val="28"/>
+        </w:rPr>
+      </w:pPr>
+    </w:p>
+    <w:p>
+      <w:pPr>
+        <w:rPr>
+          <w:rFonts w:ascii="Times New Roman" w:hAnsi="Times New Roman" w:cs="Times New Roman"/>
+          <w:sz w:val="28"/>
+          <w:szCs w:val="28"/>
+        </w:rPr>
+      </w:pPr>
+      <w:r>
+        <w:rPr>
+          <w:rFonts w:ascii="Times New Roman" w:hAnsi="Times New Roman" w:cs="Times New Roman"/>
+          <w:sz w:val="28"/>
+          <w:szCs w:val="28"/>
+        </w:rPr>
+        <w:t>Provisioning an SMTP Server:</w:t>
+      </w:r>
+    </w:p>
+    <w:p>
+      <w:pPr>
+        <w:rPr>
+          <w:rFonts w:ascii="Times New Roman" w:hAnsi="Times New Roman" w:cs="Times New Roman"/>
+          <w:sz w:val="28"/>
+          <w:szCs w:val="28"/>
+        </w:rPr>
+      </w:pPr>
+      <w:r>
+        <w:rPr>
+          <w:rFonts w:ascii="Times New Roman" w:hAnsi="Times New Roman" w:cs="Times New Roman"/>
+          <w:sz w:val="28"/>
+          <w:szCs w:val="28"/>
+        </w:rPr>
+        <w:t xml:space="preserve">All right let's talk about provisioning and SMTP Server. We have a few options here, but the one that I personally like is Mail gun. So let's add Mail Gun to our app Oka. Again we have a few different plans. The starter plan is free, but we also have other plans that get more expensive. So let's go with the Starter plan. </w:t>
+      </w:r>
+    </w:p>
+    <w:p>
+      <w:pPr>
+        <w:rPr>
+          <w:rFonts w:ascii="Times New Roman" w:hAnsi="Times New Roman" w:cs="Times New Roman"/>
+          <w:sz w:val="28"/>
+          <w:szCs w:val="28"/>
+        </w:rPr>
+      </w:pPr>
+      <w:r>
+        <w:rPr>
+          <w:rFonts w:ascii="Times New Roman" w:hAnsi="Times New Roman" w:cs="Times New Roman"/>
+          <w:sz w:val="28"/>
+          <w:szCs w:val="28"/>
+        </w:rPr>
+        <w:t>Ok our male gun instance is provisioned so now back to the terminal. Let's run heroku confit all right. Take a look. We have a few new environment variables that start with mailgu. So now we need to read these variables in our production configuration file. First we go to our common configuration file so here we are sending email backend to SMTP which is unnecessary because this is the default backend. But I added this earlier for clarity so we can remove that and simplify our configuration. Now I'm going to move these few settings out of common file and into dev and production configure files. So in our development environment we use local host in production. We're going to use the instance on heroically, so we're going to set email host to OS environment variable of mail gun underline SMTP server. Then we set the user password and port all right. Here's the end result so we are done with the step. We're ready to deploy our application and we'll do that next.</w:t>
+      </w:r>
+    </w:p>
+    <w:p>
+      <w:pPr>
+        <w:rPr>
+          <w:rFonts w:ascii="Times New Roman" w:hAnsi="Times New Roman" w:cs="Times New Roman"/>
+          <w:sz w:val="28"/>
+          <w:szCs w:val="28"/>
+        </w:rPr>
+      </w:pPr>
+    </w:p>
+    <w:p>
+      <w:pPr>
+        <w:rPr>
+          <w:rFonts w:ascii="Times New Roman" w:hAnsi="Times New Roman" w:cs="Times New Roman"/>
+          <w:sz w:val="28"/>
+          <w:szCs w:val="28"/>
+        </w:rPr>
+      </w:pPr>
+    </w:p>
+    <w:p>
+      <w:pPr>
+        <w:rPr>
+          <w:rFonts w:ascii="Times New Roman" w:hAnsi="Times New Roman" w:cs="Times New Roman"/>
+          <w:sz w:val="28"/>
+          <w:szCs w:val="28"/>
+        </w:rPr>
+      </w:pPr>
+    </w:p>
+    <w:p>
+      <w:pPr>
+        <w:rPr>
+          <w:rFonts w:ascii="Times New Roman" w:hAnsi="Times New Roman" w:cs="Times New Roman"/>
+          <w:sz w:val="28"/>
+          <w:szCs w:val="28"/>
+        </w:rPr>
+      </w:pPr>
+    </w:p>
+    <w:p>
+      <w:pPr>
+        <w:rPr>
+          <w:rFonts w:ascii="Times New Roman" w:hAnsi="Times New Roman" w:cs="Times New Roman"/>
+          <w:sz w:val="28"/>
+          <w:szCs w:val="28"/>
+        </w:rPr>
+      </w:pPr>
+    </w:p>
+    <w:p>
+      <w:pPr>
+        <w:rPr>
+          <w:rFonts w:ascii="Times New Roman" w:hAnsi="Times New Roman" w:cs="Times New Roman"/>
+          <w:sz w:val="28"/>
+          <w:szCs w:val="28"/>
+        </w:rPr>
+      </w:pPr>
+      <w:r>
+        <w:rPr>
+          <w:rFonts w:ascii="Times New Roman" w:hAnsi="Times New Roman" w:cs="Times New Roman"/>
+          <w:sz w:val="28"/>
+          <w:szCs w:val="28"/>
+        </w:rPr>
+        <w:t>Deploying the Application:</w:t>
+      </w:r>
+    </w:p>
+    <w:p>
+      <w:pPr>
+        <w:rPr>
+          <w:rFonts w:ascii="Times New Roman" w:hAnsi="Times New Roman" w:cs="Times New Roman"/>
+          <w:sz w:val="28"/>
+          <w:szCs w:val="28"/>
+        </w:rPr>
+      </w:pPr>
+    </w:p>
+    <w:p>
+      <w:pPr>
+        <w:rPr>
+          <w:rFonts w:ascii="Times New Roman" w:hAnsi="Times New Roman" w:cs="Times New Roman"/>
+          <w:sz w:val="28"/>
+          <w:szCs w:val="28"/>
+        </w:rPr>
+      </w:pPr>
+      <w:r>
+        <w:rPr>
+          <w:rFonts w:ascii="Times New Roman" w:hAnsi="Times New Roman" w:cs="Times New Roman"/>
+          <w:sz w:val="28"/>
+          <w:szCs w:val="28"/>
+        </w:rPr>
+        <w:t xml:space="preserve">Now to deploy our application to Heroku first we need to commit our changes into our local Git repository. So this is where we run Git add period to stage all the modified files and then we run Git commit M and specify a message that identifies our changes. Once we do that our working directory becomes clean and we'll have the latest commit or latest snapshot in our local Git repository. Now to deploy our application all we have to do is to push these local commits into the remote repository that Heroku set up for us at the beginning of this section when we created the Herokical app. So if you run GI remote PV we can see all the remote repositories. So here we have a remote repository called Peruku and this is the URL of this repository. </w:t>
+      </w:r>
+    </w:p>
+    <w:p>
+      <w:pPr>
+        <w:rPr>
+          <w:rFonts w:ascii="Times New Roman" w:hAnsi="Times New Roman" w:cs="Times New Roman"/>
+          <w:sz w:val="28"/>
+          <w:szCs w:val="28"/>
+        </w:rPr>
+      </w:pPr>
+      <w:r>
+        <w:rPr>
+          <w:rFonts w:ascii="Times New Roman" w:hAnsi="Times New Roman" w:cs="Times New Roman"/>
+          <w:sz w:val="28"/>
+          <w:szCs w:val="28"/>
+        </w:rPr>
+        <w:t xml:space="preserve">Now let's run Git branch. This shows all the branches in my local Git repository. So here I have a default branch called Master. On some machines this is called Main. So now we need to push this master branch into this remote repository and for that we type GI, push. Heroku. Master or Main. If this is called Main on your machine. Once we do that Heroku is going to receive our latest code, then it's going to build our application and deploy it. So every time you want to deploy you basically have to commit our local changes and then run the Push command. Let's go ahead and see what happens. </w:t>
+      </w:r>
+    </w:p>
+    <w:p>
+      <w:pPr>
+        <w:rPr>
+          <w:rFonts w:ascii="Times New Roman" w:hAnsi="Times New Roman" w:cs="Times New Roman"/>
+          <w:sz w:val="28"/>
+          <w:szCs w:val="28"/>
+        </w:rPr>
+      </w:pPr>
+      <w:r>
+        <w:rPr>
+          <w:rFonts w:ascii="Times New Roman" w:hAnsi="Times New Roman" w:cs="Times New Roman"/>
+          <w:sz w:val="28"/>
+          <w:szCs w:val="28"/>
+        </w:rPr>
+        <w:t xml:space="preserve">All right look Heroku detected that we have a Python app. So now it's installing Python 3.9 as well as pip. Next it installing dependencies from our pip file. This' is going to take a little while. </w:t>
+      </w:r>
+    </w:p>
+    <w:p>
+      <w:pPr>
+        <w:rPr>
+          <w:rFonts w:ascii="Times New Roman" w:hAnsi="Times New Roman" w:cs="Times New Roman"/>
+          <w:sz w:val="28"/>
+          <w:szCs w:val="28"/>
+        </w:rPr>
+      </w:pPr>
+      <w:r>
+        <w:rPr>
+          <w:rFonts w:ascii="Times New Roman" w:hAnsi="Times New Roman" w:cs="Times New Roman"/>
+          <w:sz w:val="28"/>
+          <w:szCs w:val="28"/>
+        </w:rPr>
+        <w:t xml:space="preserve">All right our deployment failed because I made a mistake earlier, so the error is saying No module named Silklk because earlier I installed SILK as a development dependency and HERO doesn't install these development dependencies on a production server. So to solve this problem, we need to run P. N. Install Django Dash Silk. </w:t>
+      </w:r>
+    </w:p>
+    <w:p>
+      <w:pPr>
+        <w:rPr>
+          <w:rFonts w:ascii="Times New Roman" w:hAnsi="Times New Roman" w:cs="Times New Roman"/>
+          <w:sz w:val="28"/>
+          <w:szCs w:val="28"/>
+        </w:rPr>
+      </w:pPr>
+      <w:r>
+        <w:rPr>
+          <w:rFonts w:ascii="Times New Roman" w:hAnsi="Times New Roman" w:cs="Times New Roman"/>
+          <w:sz w:val="28"/>
+          <w:szCs w:val="28"/>
+        </w:rPr>
+        <w:t xml:space="preserve">All right good. So now we have some local changes as you can see right here so we need to make another commit so git add period git commit m install cill as a dependency. So this message identifies the purpose of this snapshot or the latest changes good now. To deploy we need to do another push so get push hero master. </w:t>
+      </w:r>
+    </w:p>
+    <w:p>
+      <w:pPr>
+        <w:rPr>
+          <w:rFonts w:ascii="Times New Roman" w:hAnsi="Times New Roman" w:cs="Times New Roman"/>
+          <w:sz w:val="28"/>
+          <w:szCs w:val="28"/>
+        </w:rPr>
+      </w:pPr>
+      <w:r>
+        <w:rPr>
+          <w:rFonts w:ascii="Times New Roman" w:hAnsi="Times New Roman" w:cs="Times New Roman"/>
+          <w:sz w:val="28"/>
+          <w:szCs w:val="28"/>
+        </w:rPr>
+        <w:t xml:space="preserve">Oky look. Every time we deploy. Haruka automatically runs the collect static command, so now 200 and 33 static files were copied into our production </w:t>
+      </w:r>
+      <w:r>
+        <w:rPr>
+          <w:rFonts w:ascii="Times New Roman" w:hAnsi="Times New Roman" w:cs="Times New Roman"/>
+          <w:sz w:val="28"/>
+          <w:szCs w:val="28"/>
+        </w:rPr>
+        <w:lastRenderedPageBreak/>
+        <w:t xml:space="preserve">directory. All right now herouku is running our migrations and its going to take a little while. Now I have to say something here. The last couple of days clear DB databases have been slow, so running these migrations might get so slow and eventually fail. If that happens, them will have to convert our database into a postgresql database. Because Heroku loves postgresql, so they have a better support for this. So everything is going to be faster and more robust. Hopefully that's not going to be the case and all these migrations are going to run seems like everything is going. So let's wait and see what happens. </w:t>
+      </w:r>
+    </w:p>
+    <w:p>
+      <w:pPr>
+        <w:rPr>
+          <w:rFonts w:ascii="Times New Roman" w:hAnsi="Times New Roman" w:cs="Times New Roman"/>
+          <w:sz w:val="28"/>
+          <w:szCs w:val="28"/>
+        </w:rPr>
+      </w:pPr>
+      <w:r>
+        <w:rPr>
+          <w:rFonts w:ascii="Times New Roman" w:hAnsi="Times New Roman" w:cs="Times New Roman"/>
+          <w:sz w:val="28"/>
+          <w:szCs w:val="28"/>
+        </w:rPr>
+        <w:t xml:space="preserve">All right our application is fine to deployed but this time it took quite a while for me to run these migrations around 20 minutes. Usually that's not the case but again I think something weir had been going on with Clear DB which is our mysql provider. So if this keeps happening for you you may want to convert to postgresql and that's super easy look. Every heroically application comes with a postgress add-on. If you don't see this here simply look it up here ok. So you add postgresql app and this gives you an environment variable. Let me show you. So we run Heroku confit. </w:t>
+      </w:r>
+    </w:p>
+    <w:p>
+      <w:pPr>
+        <w:rPr>
+          <w:rFonts w:ascii="Times New Roman" w:hAnsi="Times New Roman" w:cs="Times New Roman"/>
+          <w:sz w:val="28"/>
+          <w:szCs w:val="28"/>
+        </w:rPr>
+      </w:pPr>
+      <w:r>
+        <w:rPr>
+          <w:rFonts w:ascii="Times New Roman" w:hAnsi="Times New Roman" w:cs="Times New Roman"/>
+          <w:sz w:val="28"/>
+          <w:szCs w:val="28"/>
+        </w:rPr>
+        <w:t xml:space="preserve">All right look We have an environment variable called Heroku postgress Navy URL. So all we have to do is copy this URL and store it in database URL. Everything will magically work because in our production configuration file we are configuring our database using DJ database URL. So this will read database URL variable and return a dictionary for configuring our database OK. So our application is deployed. Now if you're curious like me, you may want to look at the deployed files. To do that we run heroku RUN bash. This will open a terminal window in our production environment. Take a look. </w:t>
+      </w:r>
+    </w:p>
+    <w:p>
+      <w:pPr>
+        <w:rPr>
+          <w:rFonts w:ascii="Times New Roman" w:hAnsi="Times New Roman" w:cs="Times New Roman"/>
+          <w:sz w:val="28"/>
+          <w:szCs w:val="28"/>
+        </w:rPr>
+      </w:pPr>
+      <w:r>
+        <w:rPr>
+          <w:rFonts w:ascii="Times New Roman" w:hAnsi="Times New Roman" w:cs="Times New Roman"/>
+          <w:sz w:val="28"/>
+          <w:szCs w:val="28"/>
+        </w:rPr>
+        <w:t xml:space="preserve">All right. So now we have a Bash terminal so we can run LS to see all the deployed files. So these are all the files we have in our project. Beautiful now to terminate this terminal window we type EXIT good next minute need to create our admin user and to do that once again we run heroku run. So with the run command we can run any commands on our production server. So here we're going to run. Python manage pi. Create super user. </w:t>
+      </w:r>
+    </w:p>
+    <w:p>
+      <w:pPr>
+        <w:rPr>
+          <w:rFonts w:ascii="Times New Roman" w:hAnsi="Times New Roman" w:cs="Times New Roman"/>
+          <w:sz w:val="28"/>
+          <w:szCs w:val="28"/>
+        </w:rPr>
+      </w:pPr>
+      <w:r>
+        <w:rPr>
+          <w:rFonts w:ascii="Times New Roman" w:hAnsi="Times New Roman" w:cs="Times New Roman"/>
+          <w:sz w:val="28"/>
+          <w:szCs w:val="28"/>
+        </w:rPr>
+        <w:t xml:space="preserve">All right the username is going to be Admin. Here's my email. </w:t>
+      </w:r>
+    </w:p>
+    <w:p>
+      <w:pPr>
+        <w:rPr>
+          <w:rFonts w:ascii="Times New Roman" w:hAnsi="Times New Roman" w:cs="Times New Roman"/>
+          <w:sz w:val="28"/>
+          <w:szCs w:val="28"/>
+        </w:rPr>
+      </w:pPr>
+      <w:r>
+        <w:rPr>
+          <w:rFonts w:ascii="Times New Roman" w:hAnsi="Times New Roman" w:cs="Times New Roman"/>
+          <w:sz w:val="28"/>
+          <w:szCs w:val="28"/>
+        </w:rPr>
+        <w:t>Ok good. Our admin user is created successfully now to open our app. We run hiuku open. Ok. This is our app running on Haiku. Let's go to one of our endpoints like store slash collections. Ok good. Currently we have no data in our database, so we'll populate it in the next lesson.</w:t>
+      </w:r>
+    </w:p>
+    <w:p>
+      <w:pPr>
+        <w:rPr>
+          <w:rFonts w:ascii="Times New Roman" w:hAnsi="Times New Roman" w:cs="Times New Roman"/>
+          <w:sz w:val="28"/>
+          <w:szCs w:val="28"/>
+        </w:rPr>
+      </w:pPr>
+    </w:p>
+    <w:p>
+      <w:pPr>
+        <w:rPr>
+          <w:rFonts w:ascii="Times New Roman" w:hAnsi="Times New Roman" w:cs="Times New Roman"/>
+          <w:sz w:val="28"/>
+          <w:szCs w:val="28"/>
+        </w:rPr>
+      </w:pPr>
+    </w:p>
+    <w:p>
+      <w:pPr>
+        <w:rPr>
+          <w:rFonts w:ascii="Times New Roman" w:hAnsi="Times New Roman" w:cs="Times New Roman"/>
+          <w:sz w:val="28"/>
+          <w:szCs w:val="28"/>
+        </w:rPr>
+      </w:pPr>
+    </w:p>
+    <w:p>
+      <w:pPr>
+        <w:rPr>
+          <w:rFonts w:ascii="Times New Roman" w:hAnsi="Times New Roman" w:cs="Times New Roman"/>
+          <w:sz w:val="28"/>
+          <w:szCs w:val="28"/>
+        </w:rPr>
+      </w:pPr>
+      <w:r>
+        <w:rPr>
+          <w:rFonts w:ascii="Times New Roman" w:hAnsi="Times New Roman" w:cs="Times New Roman"/>
+          <w:sz w:val="28"/>
+          <w:szCs w:val="28"/>
+        </w:rPr>
+        <w:t>Populating the Database:</w:t>
+      </w:r>
+    </w:p>
+    <w:p>
+      <w:pPr>
+        <w:rPr>
+          <w:rFonts w:ascii="Times New Roman" w:hAnsi="Times New Roman" w:cs="Times New Roman"/>
+          <w:sz w:val="28"/>
+          <w:szCs w:val="28"/>
+        </w:rPr>
+      </w:pPr>
+      <w:r>
+        <w:rPr>
+          <w:rFonts w:ascii="Times New Roman" w:hAnsi="Times New Roman" w:cs="Times New Roman"/>
+          <w:sz w:val="28"/>
+          <w:szCs w:val="28"/>
+        </w:rPr>
+        <w:t xml:space="preserve">All right now let's talk about populating our database. So at the beginning of this course at the beginning of the third part. I talked about a custom command that I created in the store app. So here we have a folder called Management. Inside this folder we have custom commands and here we have a command called Seed. Db. With this command we can execute this SQL script on our database. So back to the terminal we're going to run herouku run Python, manage PI seed underlay. TB. </w:t>
+      </w:r>
+    </w:p>
+    <w:p>
+      <w:pPr>
+        <w:rPr>
+          <w:rFonts w:ascii="Times New Roman" w:hAnsi="Times New Roman" w:cs="Times New Roman"/>
+          <w:sz w:val="28"/>
+          <w:szCs w:val="28"/>
+        </w:rPr>
+      </w:pPr>
+      <w:r>
+        <w:rPr>
+          <w:rFonts w:ascii="Times New Roman" w:hAnsi="Times New Roman" w:cs="Times New Roman"/>
+          <w:sz w:val="28"/>
+          <w:szCs w:val="28"/>
+        </w:rPr>
+        <w:t xml:space="preserve">All right now back to the browser less fresh. Here are all of our collections beautiful, so that was the simplest option. The other option is to grab our connection string and open it in Data grip. This way we have full access to our database. Let me show you. So we run Perruku confit call and get database on Theland URL. So instead of looking at all configuration variables now we're looking only at database URL ok. So we're going to grab this mysql connection string. Now we go to data grab and open a new data source. Now in this dialog box, we're going to change the connection type from default to URL only. So instead of supplying a host user and password, we're going to use a URL that contains all these pieces. Now in the URL box. Look we have JTBC colon. Make sure not to remove JTBC. So after colon replace MOS skilled connection string with the one that we copied oka. Now let's test the connection ok good. So let's open this connection. It's going to take a little while because clear DB has been a little bit slow the past few days. </w:t>
+      </w:r>
+    </w:p>
+    <w:p>
+      <w:pPr>
+        <w:rPr>
+          <w:rFonts w:ascii="Times New Roman" w:hAnsi="Times New Roman" w:cs="Times New Roman"/>
+          <w:sz w:val="28"/>
+          <w:szCs w:val="28"/>
+        </w:rPr>
+      </w:pPr>
+      <w:r>
+        <w:rPr>
+          <w:rFonts w:ascii="Times New Roman" w:hAnsi="Times New Roman" w:cs="Times New Roman"/>
+          <w:sz w:val="28"/>
+          <w:szCs w:val="28"/>
+        </w:rPr>
+        <w:t>All right we are connected so take a look. Here's our database and in this database we have all these tables. So now we can run any custom script on these tables.</w:t>
+      </w:r>
+    </w:p>
+    <w:p>
+      <w:pPr>
+        <w:rPr>
+          <w:rFonts w:ascii="Times New Roman" w:hAnsi="Times New Roman" w:cs="Times New Roman"/>
+          <w:sz w:val="28"/>
+          <w:szCs w:val="28"/>
+        </w:rPr>
+      </w:pPr>
+    </w:p>
+    <w:p>
+      <w:pPr>
+        <w:rPr>
+          <w:rFonts w:ascii="Times New Roman" w:hAnsi="Times New Roman" w:cs="Times New Roman"/>
+          <w:sz w:val="28"/>
+          <w:szCs w:val="28"/>
+        </w:rPr>
+      </w:pPr>
+    </w:p>
+    <w:p>
+      <w:pPr>
+        <w:rPr>
+          <w:rFonts w:ascii="Times New Roman" w:hAnsi="Times New Roman" w:cs="Times New Roman"/>
+          <w:sz w:val="28"/>
+          <w:szCs w:val="28"/>
+        </w:rPr>
+      </w:pPr>
+    </w:p>
+    <w:p>
+      <w:pPr>
+        <w:rPr>
+          <w:rFonts w:ascii="Times New Roman" w:hAnsi="Times New Roman" w:cs="Times New Roman"/>
+          <w:sz w:val="28"/>
+          <w:szCs w:val="28"/>
+        </w:rPr>
+      </w:pPr>
+    </w:p>
+    <w:p>
+      <w:pPr>
+        <w:rPr>
+          <w:rFonts w:ascii="Times New Roman" w:hAnsi="Times New Roman" w:cs="Times New Roman"/>
+          <w:sz w:val="28"/>
+          <w:szCs w:val="28"/>
+        </w:rPr>
+      </w:pPr>
+      <w:r>
+        <w:rPr>
+          <w:rFonts w:ascii="Times New Roman" w:hAnsi="Times New Roman" w:cs="Times New Roman"/>
+          <w:sz w:val="28"/>
+          <w:szCs w:val="28"/>
+        </w:rPr>
+        <w:t>Dockerizing the App:</w:t>
+      </w:r>
+    </w:p>
+    <w:p>
+      <w:pPr>
+        <w:rPr>
+          <w:rFonts w:ascii="Times New Roman" w:hAnsi="Times New Roman" w:cs="Times New Roman"/>
+          <w:sz w:val="28"/>
+          <w:szCs w:val="28"/>
+        </w:rPr>
+      </w:pPr>
+      <w:r>
+        <w:rPr>
+          <w:rFonts w:ascii="Times New Roman" w:hAnsi="Times New Roman" w:cs="Times New Roman"/>
+          <w:sz w:val="28"/>
+          <w:szCs w:val="28"/>
+        </w:rPr>
+        <w:t xml:space="preserve">Now the last thing we're going to talk about in this course is docorizing our application. So you have noticed that in order to run this application we need a few services we need to download and run, mysql. Reds. Celery and so on. So every time we want to run this application we have to open a few terminal </w:t>
+      </w:r>
+      <w:r>
+        <w:rPr>
+          <w:rFonts w:ascii="Times New Roman" w:hAnsi="Times New Roman" w:cs="Times New Roman"/>
+          <w:sz w:val="28"/>
+          <w:szCs w:val="28"/>
+        </w:rPr>
+        <w:lastRenderedPageBreak/>
+        <w:t xml:space="preserve">windows and run these services one by one that's a bit tedious. The other problem is that every time a new developer joins our team, they have to install all these dependenceencies on their machine. Now if they install a different version of, let's say mysql, something might behave differently on their machine and this is where Docker comes to help with Docker. We can easily start all these services and more importantly we can ensure that all our development and production machines have the exact same environment. So in this lesson I'm going to give you a short and sweet introduction to Docker. But if you want to learn it properly from scratch, you need to take my Docker course. </w:t>
+      </w:r>
+    </w:p>
+    <w:p>
+      <w:pPr>
+        <w:rPr>
+          <w:rFonts w:ascii="Times New Roman" w:hAnsi="Times New Roman" w:cs="Times New Roman"/>
+          <w:sz w:val="28"/>
+          <w:szCs w:val="28"/>
+        </w:rPr>
+      </w:pPr>
+      <w:r>
+        <w:rPr>
+          <w:rFonts w:ascii="Times New Roman" w:hAnsi="Times New Roman" w:cs="Times New Roman"/>
+          <w:sz w:val="28"/>
+          <w:szCs w:val="28"/>
+        </w:rPr>
+        <w:t xml:space="preserve">So in the ZIP file that I give you at the beginning of the course. Look at the last folder deployment. Here we have a folder called Docker with four files to Docker as our application. First, we need to add these files in the root folder, so I'm going to drag and drop them right here in the root good. Now let's look at Docker, compose. </w:t>
+      </w:r>
+    </w:p>
+    <w:p>
+      <w:pPr>
+        <w:rPr>
+          <w:rFonts w:ascii="Times New Roman" w:hAnsi="Times New Roman" w:cs="Times New Roman"/>
+          <w:sz w:val="28"/>
+          <w:szCs w:val="28"/>
+        </w:rPr>
+      </w:pPr>
+      <w:r>
+        <w:rPr>
+          <w:rFonts w:ascii="Times New Roman" w:hAnsi="Times New Roman" w:cs="Times New Roman"/>
+          <w:sz w:val="28"/>
+          <w:szCs w:val="28"/>
+        </w:rPr>
+        <w:t xml:space="preserve">And this file can define all the services that our application needs. For example, we have a web service that runs our Django application. We also have mysql, we have reds as well as SMTP for Dev and so on. So with this file we can tell all the services our application needs, and when we start our application using Docker. Docker will run each service inside a separate container or virtual machine. </w:t>
+      </w:r>
+    </w:p>
+    <w:p>
+      <w:pPr>
+        <w:rPr>
+          <w:rFonts w:ascii="Times New Roman" w:hAnsi="Times New Roman" w:cs="Times New Roman"/>
+          <w:sz w:val="28"/>
+          <w:szCs w:val="28"/>
+        </w:rPr>
+      </w:pPr>
+      <w:r>
+        <w:rPr>
+          <w:rFonts w:ascii="Times New Roman" w:hAnsi="Times New Roman" w:cs="Times New Roman"/>
+          <w:sz w:val="28"/>
+          <w:szCs w:val="28"/>
+        </w:rPr>
+        <w:t xml:space="preserve">The name of that container is going to be based on the name of the service. For example, when we run our application, we're going to have a container or a virtual machine called SMT, before dev, we're gona have another container called Reds and one more called mysql and so on. Oka. Now the beautiful thing about Docker is that here we can clearly see the version of each service we need. For example, here were running Myoski version 8. Ten. This ensures that every developer on the team will use the exact same version. There are no surprises if something works on your machine, it's going to work on other developers machines as well. Now with Docker, we can also deploy our application to production and this ensures that our development and production environments are exactly the same. That's really outside the SCO of this course, but I'm just giving you the possibilities. So that was a short and sweet introduction to Docker. Again, if you want to understand how everything works here, you really need to look at my Docker course. Oka. </w:t>
+      </w:r>
+    </w:p>
+    <w:p>
+      <w:pPr>
+        <w:rPr>
+          <w:rFonts w:ascii="Times New Roman" w:hAnsi="Times New Roman" w:cs="Times New Roman"/>
+          <w:sz w:val="28"/>
+          <w:szCs w:val="28"/>
+        </w:rPr>
+      </w:pPr>
+      <w:r>
+        <w:rPr>
+          <w:rFonts w:ascii="Times New Roman" w:hAnsi="Times New Roman" w:cs="Times New Roman"/>
+          <w:sz w:val="28"/>
+          <w:szCs w:val="28"/>
+        </w:rPr>
+        <w:t xml:space="preserve">That we need to make a few small changes in our development configuration file. So let's go to Dev Pi. </w:t>
+      </w:r>
+    </w:p>
+    <w:p>
+      <w:pPr>
+        <w:rPr>
+          <w:rFonts w:ascii="Times New Roman" w:hAnsi="Times New Roman" w:cs="Times New Roman"/>
+          <w:sz w:val="28"/>
+          <w:szCs w:val="28"/>
+        </w:rPr>
+      </w:pPr>
+      <w:r>
+        <w:rPr>
+          <w:rFonts w:ascii="Times New Roman" w:hAnsi="Times New Roman" w:cs="Times New Roman"/>
+          <w:sz w:val="28"/>
+          <w:szCs w:val="28"/>
+        </w:rPr>
+        <w:lastRenderedPageBreak/>
+        <w:t xml:space="preserve">All right look here in our database configuration. We're expecting mysql to run a local host. But when you start our application using Docker, mysql is not going to be a local host. It's going to be inside a container called mysql and that name comes from our compose file. So we need to change local host to mysql. Thus similarly we need to change the address of the reddish instance. So instead of local host we're going to use Reds. So we're going to have a container or a virtual machine called Reds OK. And similarly in the location of Reds for our cache. </w:t>
+      </w:r>
+    </w:p>
+    <w:p>
+      <w:pPr>
+        <w:rPr>
+          <w:rFonts w:ascii="Times New Roman" w:hAnsi="Times New Roman" w:cs="Times New Roman"/>
+          <w:sz w:val="28"/>
+          <w:szCs w:val="28"/>
+        </w:rPr>
+      </w:pPr>
+      <w:r>
+        <w:rPr>
+          <w:rFonts w:ascii="Times New Roman" w:hAnsi="Times New Roman" w:cs="Times New Roman"/>
+          <w:sz w:val="28"/>
+          <w:szCs w:val="28"/>
+        </w:rPr>
+        <w:t xml:space="preserve">And one last change is here. </w:t>
+      </w:r>
+    </w:p>
+    <w:p>
+      <w:pPr>
+        <w:rPr>
+          <w:rFonts w:ascii="Times New Roman" w:hAnsi="Times New Roman" w:cs="Times New Roman"/>
+          <w:sz w:val="28"/>
+          <w:szCs w:val="28"/>
+        </w:rPr>
+      </w:pPr>
+      <w:r>
+        <w:rPr>
+          <w:rFonts w:ascii="Times New Roman" w:hAnsi="Times New Roman" w:cs="Times New Roman"/>
+          <w:sz w:val="28"/>
+          <w:szCs w:val="28"/>
+        </w:rPr>
+        <w:t xml:space="preserve">For our email host, our SMTP server is going to run on SMTP. For Dev. OK. </w:t>
+      </w:r>
+    </w:p>
+    <w:p>
+      <w:pPr>
+        <w:rPr>
+          <w:rFonts w:ascii="Times New Roman" w:hAnsi="Times New Roman" w:cs="Times New Roman"/>
+          <w:sz w:val="28"/>
+          <w:szCs w:val="28"/>
+        </w:rPr>
+      </w:pPr>
+      <w:r>
+        <w:rPr>
+          <w:rFonts w:ascii="Times New Roman" w:hAnsi="Times New Roman" w:cs="Times New Roman"/>
+          <w:sz w:val="28"/>
+          <w:szCs w:val="28"/>
+        </w:rPr>
+        <w:t xml:space="preserve">Now let me run our application using Docker Django. Debug toolbar disappears. To fix that we need to add a bit of hike here. So debug underline toolbar underline confit. We set it to a dictionary and here we set show toolbar callback to a lambda function. A lambda function is a single one line function. So here we type lambda. Now imagine we have a function that takes a request object and returns true. So to write that using a lambda function here we type a colon and. </w:t>
+      </w:r>
+    </w:p>
+    <w:p>
+      <w:pPr>
+        <w:rPr>
+          <w:rFonts w:ascii="Times New Roman" w:hAnsi="Times New Roman" w:cs="Times New Roman"/>
+          <w:sz w:val="28"/>
+          <w:szCs w:val="28"/>
+        </w:rPr>
+      </w:pPr>
+      <w:r>
+        <w:rPr>
+          <w:rFonts w:ascii="Times New Roman" w:hAnsi="Times New Roman" w:cs="Times New Roman"/>
+          <w:sz w:val="28"/>
+          <w:szCs w:val="28"/>
+        </w:rPr>
+        <w:t xml:space="preserve">Type True so Request is the parameter of a function and True is the return value and we are writing that using a lambda expression. Alternatively, we could just create a function that returns True and then reference it here ok. So these are all the changes we have to make. Now we need to stop my SCR because when we start our application using Docker, we're going to start a container running mysql and we're going to use the same port mapping as before. So then we're going to get an error saying that port is already taken. So on Mac we have to go to System Preferences and search for mysql on Windows. We probably have something similar in Control Panel or whatever they call it these days. So find a way to stop mysql on your machine so the port is not blocked OK. So this is mysql on Mac now over here we can stop mysql Server. </w:t>
+      </w:r>
+    </w:p>
+    <w:p>
+      <w:pPr>
+        <w:rPr>
+          <w:rFonts w:ascii="Times New Roman" w:hAnsi="Times New Roman" w:cs="Times New Roman"/>
+          <w:sz w:val="28"/>
+          <w:szCs w:val="28"/>
+        </w:rPr>
+      </w:pPr>
+      <w:r>
+        <w:rPr>
+          <w:rFonts w:ascii="Times New Roman" w:hAnsi="Times New Roman" w:cs="Times New Roman"/>
+          <w:sz w:val="28"/>
+          <w:szCs w:val="28"/>
+        </w:rPr>
+        <w:t xml:space="preserve">So let's type our password. </w:t>
+      </w:r>
+    </w:p>
+    <w:p>
+      <w:pPr>
+        <w:rPr>
+          <w:rFonts w:ascii="Times New Roman" w:hAnsi="Times New Roman" w:cs="Times New Roman"/>
+          <w:sz w:val="28"/>
+          <w:szCs w:val="28"/>
+        </w:rPr>
+      </w:pPr>
+      <w:r>
+        <w:rPr>
+          <w:rFonts w:ascii="Times New Roman" w:hAnsi="Times New Roman" w:cs="Times New Roman"/>
+          <w:sz w:val="28"/>
+          <w:szCs w:val="28"/>
+        </w:rPr>
+        <w:t xml:space="preserve">Good so my skill is stop that. Similarly, if we have other terminal windows, running reds, celery and other services, we need to terminate those terminal windows so all the ports that are currently in use become free. Now to start our application using Docker, we're going to use the Docker Compose here. We can use up to bring up all the services or down to shut them down. So I'm going to use up now as a best practice. Always use the Build option to make sure you have the latest code in your web container. So let's go ahead and see what happens all right. The first time is's going to be a little bit slow because Docker </w:t>
+      </w:r>
+      <w:r>
+        <w:rPr>
+          <w:rFonts w:ascii="Times New Roman" w:hAnsi="Times New Roman" w:cs="Times New Roman"/>
+          <w:sz w:val="28"/>
+          <w:szCs w:val="28"/>
+        </w:rPr>
+        <w:lastRenderedPageBreak/>
+        <w:t xml:space="preserve">is putting all these images including mysql. Reds and so on. So I'm going to pause the recording and be back in a minute. </w:t>
+      </w:r>
+    </w:p>
+    <w:p>
+      <w:pPr>
+        <w:rPr>
+          <w:rFonts w:ascii="Times New Roman" w:hAnsi="Times New Roman" w:cs="Times New Roman"/>
+          <w:sz w:val="28"/>
+          <w:szCs w:val="28"/>
+        </w:rPr>
+      </w:pPr>
+      <w:r>
+        <w:rPr>
+          <w:rFonts w:ascii="Times New Roman" w:hAnsi="Times New Roman" w:cs="Times New Roman"/>
+          <w:sz w:val="28"/>
+          <w:szCs w:val="28"/>
+        </w:rPr>
+        <w:t xml:space="preserve">All right our application started and we can see the log of all these services in the same window. Ye quite often that is a little bit too much information so let me show you a better way. Let's stop this process by pressing control and C. So now all our services are shutting down so we have floor for monitoring setter tasks. We have settle beat, we have web and so on ok. So now let's run Docker compose one more time. But this time first we're going to add DASH for running all the services in the background and then DASH build. </w:t>
+      </w:r>
+    </w:p>
+    <w:p>
+      <w:pPr>
+        <w:rPr>
+          <w:rFonts w:ascii="Times New Roman" w:hAnsi="Times New Roman" w:cs="Times New Roman"/>
+          <w:sz w:val="28"/>
+          <w:szCs w:val="28"/>
+        </w:rPr>
+      </w:pPr>
+      <w:r>
+        <w:rPr>
+          <w:rFonts w:ascii="Times New Roman" w:hAnsi="Times New Roman" w:cs="Times New Roman"/>
+          <w:sz w:val="28"/>
+          <w:szCs w:val="28"/>
+        </w:rPr>
+        <w:t xml:space="preserve">All right now all the services are running in the background so we don't see their log here anymore. So if you're interested we can look at the log of specific services. For example, we want to look at the logs for web service in case we have any problems in our application as well as the logs for our tests. Everything else like Celery. Celery. Beat and floor is really irrelevant. So here we type Docker Compose logs web and this shows the log from our web server. So our web server is running on port 8 thousand beautiful. Now we can open another terminal window and run Docker Compose logs tests. This is another service in our Docker compose fi. </w:t>
+      </w:r>
+    </w:p>
+    <w:p>
+      <w:pPr>
+        <w:rPr>
+          <w:rFonts w:ascii="Times New Roman" w:hAnsi="Times New Roman" w:cs="Times New Roman"/>
+          <w:sz w:val="28"/>
+          <w:szCs w:val="28"/>
+        </w:rPr>
+      </w:pPr>
+      <w:r>
+        <w:rPr>
+          <w:rFonts w:ascii="Times New Roman" w:hAnsi="Times New Roman" w:cs="Times New Roman"/>
+          <w:sz w:val="28"/>
+          <w:szCs w:val="28"/>
+        </w:rPr>
+        <w:t xml:space="preserve">So look all our tests have passed. But if you make any changes we have to run this command one more time to look at the logs for the test service. So a better way is to run. Docker Compose logs F for following the log so this process is not terminated and then we type the name of the service. So now we are waiting on this window and if you make any changes in our code. Pest will rerun our tests and we can see the result. Now you might prefer to open this inside a separate terminal window outside of VS code, so you can put it on the side or on a different monitor that's complete it up to you. So now our application is running. So back to the browser let's go to local host for 8 thousand. There you go. Now let's go to one of our endpoints like store slash connections. So currently we have no data here. So to populate our database we need to run the seed command in our web container. So we open a new terminal window and run Docker Compose run. With this we can run a command inside a running container. For example, we can go to our web container and run bash to open a terminal window inside this container. Take a look. </w:t>
+      </w:r>
+    </w:p>
+    <w:p>
+      <w:pPr>
+        <w:rPr>
+          <w:rFonts w:ascii="Times New Roman" w:hAnsi="Times New Roman" w:cs="Times New Roman"/>
+          <w:sz w:val="28"/>
+          <w:szCs w:val="28"/>
+        </w:rPr>
+      </w:pPr>
+      <w:r>
+        <w:rPr>
+          <w:rFonts w:ascii="Times New Roman" w:hAnsi="Times New Roman" w:cs="Times New Roman"/>
+          <w:sz w:val="28"/>
+          <w:szCs w:val="28"/>
+        </w:rPr>
+        <w:t xml:space="preserve">So now we are inside this container. This is the container id, I'm logged in as the rootte user and I'm inside the app directory. So if we run LS, we can see all our project files inside this running container. Ok. Now in this case we are not interested in the terminal window. We just want to run the seed come command. So let's type exit ok. Now we run docker. Compose. Run. We go to our web </w:t>
+      </w:r>
+      <w:r>
+        <w:rPr>
+          <w:rFonts w:ascii="Times New Roman" w:hAnsi="Times New Roman" w:cs="Times New Roman"/>
+          <w:sz w:val="28"/>
+          <w:szCs w:val="28"/>
+        </w:rPr>
+        <w:lastRenderedPageBreak/>
+        <w:t xml:space="preserve">container and run. Python manager p. See it underlay db. And using the same command we can also create a superuser. So let's go ahead. </w:t>
+      </w:r>
+    </w:p>
+    <w:p>
+      <w:pPr>
+        <w:rPr>
+          <w:rFonts w:ascii="Times New Roman" w:hAnsi="Times New Roman" w:cs="Times New Roman"/>
+          <w:sz w:val="28"/>
+          <w:szCs w:val="28"/>
+        </w:rPr>
+      </w:pPr>
+      <w:r>
+        <w:rPr>
+          <w:rFonts w:ascii="Times New Roman" w:hAnsi="Times New Roman" w:cs="Times New Roman"/>
+          <w:sz w:val="28"/>
+          <w:szCs w:val="28"/>
+        </w:rPr>
+        <w:t>Al right our database is populated, so back to the browser let's refresh and here's the list of our collections. Beautiful so to recap. Now that we have Docker ASR application we can simply start it using a single command. Docker Compose up d build. Now if you're interested we can optionally look at the logs of individual services. And when we are done with this application and you want to run another application in Docker, we simply run Docker, compose down. This will bring down all the services so that was a short and sweet introduction to Docker. I'm sorry if you feel like it was a little bit rushed. But honestly we don't have more time to spend on Docker in this course because there are so many things I need to cover. So you really understand how everything works under the hood again. If you're interested, take my Docker course in five to six hours. I teach you everything you need to know about Docker.</w:t>
+      </w:r>
+    </w:p>
+    <w:p>
+      <w:pPr>
+        <w:rPr>
+          <w:rFonts w:ascii="Times New Roman" w:hAnsi="Times New Roman" w:cs="Times New Roman"/>
+          <w:sz w:val="28"/>
+          <w:szCs w:val="28"/>
+        </w:rPr>
+      </w:pPr>
+    </w:p>
+    <w:p>
+      <w:pPr>
+        <w:rPr>
+          <w:rFonts w:ascii="Times New Roman" w:hAnsi="Times New Roman" w:cs="Times New Roman"/>
+          <w:sz w:val="28"/>
+          <w:szCs w:val="28"/>
+        </w:rPr>
+      </w:pPr>
+    </w:p>
+    <w:p>
+      <w:pPr>
+        <w:rPr>
+          <w:rFonts w:ascii="Times New Roman" w:hAnsi="Times New Roman" w:cs="Times New Roman"/>
+          <w:sz w:val="28"/>
+          <w:szCs w:val="28"/>
+        </w:rPr>
+      </w:pPr>
     </w:p>
     <w:sectPr>
       <w:pgSz w:w="11906" w:h="16838"/>
@@ -7578,7 +10666,7 @@
 </file>
 
 <file path=word/styles.xml><?xml version="1.0" encoding="utf-8"?>
-<w:styles xmlns:mc="http://schemas.openxmlformats.org/markup-compatibility/2006" xmlns:r="http://schemas.openxmlformats.org/officeDocument/2006/relationships" xmlns:w="http://schemas.openxmlformats.org/wordprocessingml/2006/main" xmlns:w14="http://schemas.microsoft.com/office/word/2010/wordml" xmlns:w15="http://schemas.microsoft.com/office/word/2012/wordml" xmlns:w16cex="http://schemas.microsoft.com/office/word/2018/wordml/cex" xmlns:w16cid="http://schemas.microsoft.com/office/word/2016/wordml/cid" xmlns:w16="http://schemas.microsoft.com/office/word/2018/wordml" xmlns:w16du="http://schemas.microsoft.com/office/word/2023/wordml/word16du" xmlns:w16sdtdh="http://schemas.microsoft.com/office/word/2020/wordml/sdtdatahash" xmlns:w16se="http://schemas.microsoft.com/office/word/2015/wordml/symex" mc:Ignorable="w14 w15 w16se w16cid w16 w16cex w16sdtdh w16du">
+<w:styles xmlns:mc="http://schemas.openxmlformats.org/markup-compatibility/2006" xmlns:r="http://schemas.openxmlformats.org/officeDocument/2006/relationships" xmlns:w="http://schemas.openxmlformats.org/wordprocessingml/2006/main" xmlns:w14="http://schemas.microsoft.com/office/word/2010/wordml" xmlns:w15="http://schemas.microsoft.com/office/word/2012/wordml" xmlns:w16cex="http://schemas.microsoft.com/office/word/2018/wordml/cex" xmlns:w16cid="http://schemas.microsoft.com/office/word/2016/wordml/cid" xmlns:w16="http://schemas.microsoft.com/office/word/2018/wordml" xmlns:w16du="http://schemas.microsoft.com/office/word/2023/wordml/word16du" xmlns:w16sdtdh="http://schemas.microsoft.com/office/word/2020/wordml/sdtdatahash" xmlns:w16sdtfl="http://schemas.microsoft.com/office/word/2024/wordml/sdtformatlock" xmlns:w16se="http://schemas.microsoft.com/office/word/2015/wordml/symex" mc:Ignorable="w14 w15 w16se w16cid w16 w16cex w16sdtdh w16sdtfl w16du">
   <w:docDefaults>
     <w:rPrDefault>
       <w:rPr>

</xml_diff>